<commit_message>
B9: wrap up (#11)
* add pdf

* move folder

* clean todo

* clean todo folder

* update ml code

* update ml code

* update ml code

* remove draft

* update pdf

* clean todo
</commit_message>
<xml_diff>
--- a/report/paper-formal-content.docx
+++ b/report/paper-formal-content.docx
@@ -69,7 +69,7 @@
         <w:rPr>
           <w:color w:val="44546A" w:themeColor="text2"/>
         </w:rPr>
-        <w:t xml:space="preserve">Predicting process performance provides numerous benefits, including early detection of performance issues, improved resource utilization, better capacity planning, reduced downtime, enhanced user experience, and cost savings. To make accurate predictions, it is essential to monitor various process metrics, such as CPU utilization, memory usage, I/O throughput, and response time. System configurations can also be adjusted as needed to optimize performance, enabling processes to run efficiently and effectively. </w:t>
+        <w:t xml:space="preserve">Predicting process performance provides numerous benefits, including early detection of performance issues, improved resource utilization, better capacity planning, reduced downtime, enhanced user experience, and cost savings. </w:t>
       </w:r>
     </w:p>
     <w:p>
@@ -109,760 +109,783 @@
         <w:rPr>
           <w:color w:val="44546A" w:themeColor="text2"/>
         </w:rPr>
-        <w:t xml:space="preserve">In this work, the application of predictive machine learning models to estimate the performance of processes is investigated. This work demonstrates that the data collected on a local machine can be generalized to represent the performance of processes on machines with different hardware specifications. Through experiments, Linear Regression and Random Forest Regression are efficient in estimating the performance by using the process information on </w:t>
-      </w:r>
-      <w:r>
+        <w:t>In this work, the application of predictive machine learning models to estimate the performance of processes is investigated. This work demonstrates that the data collected on a local machine can be generalized to represent the performance of processes on machines with different hardware specifications. Through experiments, Linear Regression and Random Forest Regression are efficient in estimating the performance by using the process information on both Linux and macOS operating systems. Furthermore, this study concludes that the performance of processes can be accurately predicted using data collected by any user on both Linux and macOS operating systems.</w:t>
+      </w:r>
+    </w:p>
+    <w:p>
+      <w:pPr>
         <w:rPr>
           <w:color w:val="44546A" w:themeColor="text2"/>
         </w:rPr>
+      </w:pPr>
+    </w:p>
+    <w:p>
+      <w:pPr>
+        <w:rPr>
+          <w:color w:val="44546A" w:themeColor="text2"/>
+        </w:rPr>
+      </w:pPr>
+      <w:r>
+        <w:rPr>
+          <w:color w:val="44546A" w:themeColor="text2"/>
+        </w:rPr>
+        <w:t>The remaining sections of this paper are structured as follows. Section II provides an overview of the related work in predicting performance. Section III outlines the study's design, including the methods used to collect data on both Linux and macOS operating systems and the predictive machine learning models employed. In Section IV, a detailed evaluation of experiments is presented, including the setup and results. Section V discusses the challenges encountered during the experiments. Finally, in Section VI, the findings are summarized, and a conclusion is provided for this work.</w:t>
+      </w:r>
+      <w:r>
+        <w:rPr>
+          <w:color w:val="44546A" w:themeColor="text2"/>
+        </w:rPr>
+        <w:t> </w:t>
+      </w:r>
+    </w:p>
+    <w:p>
+      <w:pPr>
+        <w:pStyle w:val="Heading1"/>
+      </w:pPr>
+      <w:r>
+        <w:t>2. Related Work</w:t>
+      </w:r>
+    </w:p>
+    <w:p>
+      <w:r>
+        <w:t xml:space="preserve">Machine learning algorithms have gained popularity in accurately predicting performance and behavior in computer science. Previous works, such as </w:t>
+      </w:r>
+      <w:r>
+        <w:t xml:space="preserve">Fu, Gupta, Mittal and </w:t>
+      </w:r>
+      <w:proofErr w:type="spellStart"/>
+      <w:r>
+        <w:t>Ratnasam</w:t>
+      </w:r>
+      <w:proofErr w:type="spellEnd"/>
+      <w:r>
+        <w:t xml:space="preserve"> </w:t>
+      </w:r>
+      <w:r>
+        <w:t>\cite{b</w:t>
+      </w:r>
+      <w:r>
+        <w:t>6</w:t>
+      </w:r>
+      <w:r>
+        <w:t>}</w:t>
+      </w:r>
+      <w:r>
+        <w:t xml:space="preserve">, applied machine learning to predict application and use-case performance, but the prediction error remained high for realistic scenarios. Other studies have applied machine learning algorithms to predict computer operating system security, including whether a newly discovered vulnerability would enable attackers to cause denial of service </w:t>
+      </w:r>
+      <w:r>
+        <w:t>\cite{b</w:t>
+      </w:r>
+      <w:r>
+        <w:t>2</w:t>
+      </w:r>
+      <w:r>
+        <w:t>}</w:t>
+      </w:r>
+      <w:r>
+        <w:t xml:space="preserve"> and developing a light-weight machine learning engine in the kernel space component </w:t>
+      </w:r>
+      <w:r>
+        <w:t>\cite{b</w:t>
+      </w:r>
+      <w:r>
+        <w:t>4</w:t>
+      </w:r>
+      <w:r>
+        <w:t>}</w:t>
+      </w:r>
+      <w:r>
+        <w:t xml:space="preserve">. </w:t>
+      </w:r>
+      <w:r>
+        <w:t xml:space="preserve">Aslam, Sarwar and Batool </w:t>
+      </w:r>
+      <w:r>
+        <w:t>\cite{b</w:t>
+      </w:r>
+      <w:r>
+        <w:t>5</w:t>
+      </w:r>
+      <w:r>
+        <w:t>}</w:t>
+      </w:r>
+      <w:r>
+        <w:t xml:space="preserve"> focused on improving CPU scheduling by applying Bayesian Decision Theory. However, there is a need for more general models that can accurately predict process performance across different operating systems and user scenarios. This study aims to address this gap by developing predictive machine learning models for both Linux and macOS operating systems using data from diverse users.</w:t>
+      </w:r>
+    </w:p>
+    <w:p>
+      <w:pPr>
+        <w:pStyle w:val="Heading1"/>
+      </w:pPr>
+      <w:r>
+        <w:t>3. Design</w:t>
+      </w:r>
+    </w:p>
+    <w:p>
+      <w:r>
+        <w:t>Here's an overview of each step in the design:</w:t>
+      </w:r>
+    </w:p>
+    <w:p>
+      <w:r>
+        <w:t>\</w:t>
+      </w:r>
+      <w:proofErr w:type="gramStart"/>
+      <w:r>
+        <w:t>begin</w:t>
+      </w:r>
+      <w:proofErr w:type="gramEnd"/>
+      <w:r>
+        <w:t>{itemize}</w:t>
+      </w:r>
+    </w:p>
+    <w:p>
+      <w:r>
+        <w:t>\</w:t>
+      </w:r>
+      <w:proofErr w:type="gramStart"/>
+      <w:r>
+        <w:t>item</w:t>
+      </w:r>
+      <w:proofErr w:type="gramEnd"/>
+      <w:r>
+        <w:t xml:space="preserve"> Data collection: This step involves gathering process-related data from both Linux and macOS operating systems. The data are used as input features for training and evaluating machine learning models.</w:t>
+      </w:r>
+    </w:p>
+    <w:p>
+      <w:r>
+        <w:t>\</w:t>
+      </w:r>
+      <w:proofErr w:type="gramStart"/>
+      <w:r>
+        <w:t>item</w:t>
+      </w:r>
+      <w:proofErr w:type="gramEnd"/>
+      <w:r>
+        <w:t xml:space="preserve"> Data preprocessing: After collecting the data, it is necessary to clean and preprocess it to ensure that it is consistent and ready for use in machine learning models. This involves removing any duplicates or incomplete data, normalizing the data to a common scale, and encoding categorical variables.</w:t>
+      </w:r>
+    </w:p>
+    <w:p>
+      <w:r>
+        <w:t>\</w:t>
+      </w:r>
+      <w:proofErr w:type="gramStart"/>
+      <w:r>
+        <w:t>item</w:t>
+      </w:r>
+      <w:proofErr w:type="gramEnd"/>
+      <w:r>
+        <w:t xml:space="preserve"> Machine learning model building: In this step, several machine learning models are developed and trained by using the preprocessed data. The goal is to identify the most suitable approach for predicting process performance. Various machine learning algorithms are experimented, including </w:t>
+      </w:r>
+      <w:r>
+        <w:t xml:space="preserve">Linear Regression </w:t>
+      </w:r>
+      <w:r>
+        <w:t xml:space="preserve">and </w:t>
+      </w:r>
+      <w:r>
+        <w:t>Random Forest Regression</w:t>
+      </w:r>
+      <w:r>
+        <w:t>.</w:t>
+      </w:r>
+    </w:p>
+    <w:p>
+      <w:r>
+        <w:t>\</w:t>
+      </w:r>
+      <w:proofErr w:type="gramStart"/>
+      <w:r>
+        <w:t>item</w:t>
+      </w:r>
+      <w:proofErr w:type="gramEnd"/>
+      <w:r>
+        <w:t xml:space="preserve"> Evaluation: To evaluate the accuracy of the machine learning models, couple evaluation metrics are applied on models which use real-world data. This will help verify the performance of our models and identify any potential issues.</w:t>
+      </w:r>
+    </w:p>
+    <w:p>
+      <w:r>
+        <w:t>\</w:t>
+      </w:r>
+      <w:proofErr w:type="gramStart"/>
+      <w:r>
+        <w:t>end</w:t>
+      </w:r>
+      <w:proofErr w:type="gramEnd"/>
+      <w:r>
+        <w:t>{itemize}</w:t>
+      </w:r>
+    </w:p>
+    <w:p/>
+    <w:p>
+      <w:pPr>
+        <w:pStyle w:val="Heading2"/>
+      </w:pPr>
+      <w:r>
         <w:lastRenderedPageBreak/>
-        <w:t>both Linux and macOS operating systems. Furthermore, this study concludes that the performance of processes can be accurately predicted using data collected by any user on both Linux and macOS operating systems.</w:t>
-      </w:r>
-    </w:p>
-    <w:p>
-      <w:pPr>
-        <w:rPr>
-          <w:color w:val="44546A" w:themeColor="text2"/>
-        </w:rPr>
-      </w:pPr>
-    </w:p>
-    <w:p>
-      <w:pPr>
-        <w:rPr>
-          <w:color w:val="44546A" w:themeColor="text2"/>
-        </w:rPr>
-      </w:pPr>
-      <w:r>
-        <w:rPr>
-          <w:color w:val="44546A" w:themeColor="text2"/>
-        </w:rPr>
-        <w:t>The remaining sections of this paper are structured as follows. Section II provides an overview of the related work in predicting performance. Section III outlines the study's design, including the methods used to collect data on both Linux and macOS operating systems and the predictive machine learning models employed. In Section IV, a detailed evaluation of experiments is presented, including the setup and results. Section V discusses the challenges encountered during the experiments. Finally, in Section VI, the findings are summarized, and a conclusion is provided for this work.</w:t>
-      </w:r>
-      <w:r>
-        <w:rPr>
-          <w:color w:val="44546A" w:themeColor="text2"/>
-        </w:rPr>
-        <w:t> </w:t>
-      </w:r>
-    </w:p>
-    <w:p>
-      <w:pPr>
-        <w:pStyle w:val="Heading1"/>
-      </w:pPr>
-      <w:r>
-        <w:t>2. Related Work</w:t>
-      </w:r>
-    </w:p>
-    <w:p>
-      <w:r>
-        <w:t xml:space="preserve">Machine learning algorithms have gained popularity in accurately predicting performance and behavior in computer science. Previous works, such as </w:t>
-      </w:r>
-      <w:r>
-        <w:t xml:space="preserve">Fu, Gupta, Mittal and </w:t>
-      </w:r>
-      <w:proofErr w:type="spellStart"/>
-      <w:r>
-        <w:t>Ratnasam</w:t>
-      </w:r>
-      <w:proofErr w:type="spellEnd"/>
+        <w:t>3.1 Data Collecti</w:t>
+      </w:r>
+      <w:r>
+        <w:t>on</w:t>
+      </w:r>
+    </w:p>
+    <w:p>
+      <w:r>
+        <w:t xml:space="preserve">Data collecting is an essential part of in this project. Process-related data are required to be collected from various operating systems. </w:t>
+      </w:r>
+    </w:p>
+    <w:p/>
+    <w:p>
+      <w:r>
+        <w:t>To collect the necessary data, a combination of built-in system utilities and custom scripts is applied in this work, which allow users to collect process attributes such as CPU usage, memory usage, I/O operations, and response time.</w:t>
+      </w:r>
+    </w:p>
+    <w:p/>
+    <w:p>
+      <w:r>
+        <w:t>To ensure the accuracy and comprehension of data, collecting data from multiple operating systems at various intervals takes the next step. It is also recommended to cover a variety of processes data to represent different behaviors and collect them at different hours of a day such as peak hours and off-peak hours.</w:t>
+      </w:r>
+    </w:p>
+    <w:p/>
+    <w:p>
+      <w:r>
+        <w:t>Specifically, Linux operating system and macOS operating system are chosen and focused on in this work, as they are widely used in real-world settings and will provide us with representative data.</w:t>
+      </w:r>
+    </w:p>
+    <w:p/>
+    <w:p>
+      <w:pPr>
+        <w:pStyle w:val="Heading2"/>
+      </w:pPr>
+      <w:r>
+        <w:t>3.1.1 Linux Operating System</w:t>
+      </w:r>
+    </w:p>
+    <w:p>
+      <w:r>
+        <w:t>A kernel module, also referred to as a driver, is a software component that can be dynamically loaded or unloaded into the kernel of an operating system. It has the capability to interact with hardware components and offer services to user-space applications. The kernel module is coded in the C language, a low-level programming language that conforms to the kernel's programming interface (API) and driver model.</w:t>
+      </w:r>
+    </w:p>
+    <w:p/>
+    <w:p>
+      <w:r>
+        <w:t>In this project, a kernel module is implemented to gather data generated by the operating system and store it in a virtual file on the Linux operating system. Additionally, a C file is executed in user-level to export the contents of the virtual file into an actual file.</w:t>
+      </w:r>
+    </w:p>
+    <w:p/>
+    <w:p>
+      <w:r>
+        <w:t>The motivation behind creating a kernel module to collect process-related data on the Linux operating system is that it can be dynamically loaded and unloaded without requiring a reboot of the operating system. This flexibility in managing system resources does not impose a heavy burden on the kernel of the Linux operating system to handle.</w:t>
+      </w:r>
+    </w:p>
+    <w:p/>
+    <w:p>
+      <w:pPr>
+        <w:pStyle w:val="Heading2"/>
+      </w:pPr>
+      <w:r>
+        <w:t>3.1.1 macOS Operating System</w:t>
+      </w:r>
+    </w:p>
+    <w:p>
+      <w:r>
+        <w:t xml:space="preserve">While it is technically possible to create a kernel module on macOS, it is generally not recommended due to the tightly controlled kernel architecture, the proprietary nature of the kernel code, and the availability of high-level programming tools and libraries for creating user-space applications. As a result, the kernel module is not loaded on macOS. Instead, </w:t>
+      </w:r>
+      <w:r>
+        <w:t>one</w:t>
+      </w:r>
+      <w:r>
+        <w:t xml:space="preserve"> Python </w:t>
+      </w:r>
+      <w:r>
+        <w:t>script</w:t>
+      </w:r>
+      <w:r>
+        <w:t xml:space="preserve"> is developed to gather data on the macOS operating system.</w:t>
+      </w:r>
+    </w:p>
+    <w:p/>
+    <w:p>
+      <w:r>
+        <w:t xml:space="preserve">One advantage of </w:t>
+      </w:r>
+      <w:r>
+        <w:t>using</w:t>
+      </w:r>
+      <w:r>
+        <w:t xml:space="preserve"> Python in a macOS environment is that it is relatively simple because the macOS operating system includes pre-installed development tools like a C compiler and the XCode development environment. These tools are critical for constructing Python from source </w:t>
+      </w:r>
+      <w:r>
+        <w:lastRenderedPageBreak/>
+        <w:t xml:space="preserve">code, and their availability on macOS makes it effortless to set up and </w:t>
+      </w:r>
+      <w:r>
+        <w:t>use</w:t>
+      </w:r>
+      <w:r>
+        <w:t xml:space="preserve"> Python on a MacBook.</w:t>
+      </w:r>
+    </w:p>
+    <w:p/>
+    <w:p>
+      <w:pPr>
+        <w:pStyle w:val="Heading2"/>
+      </w:pPr>
+      <w:r>
+        <w:t>3.2 Data Preprocessing</w:t>
+      </w:r>
+    </w:p>
+    <w:p>
+      <w:r>
+        <w:t>After collecting process-related data from both the Linux and macOS operating systems, it is essential to conduct a comprehensive cleaning and preprocessing of the data to ensure consistency. This involves removing any irrelevant data that is not related to processes. Handling missing data is another important step, which can be achieved by imputing values based on the mean or median of the respective attribute. Finally, techniques like one-hot encoding or label encoding can be used to encode categorical variables such as process state into numerical values, allowing machine learning models to process them effectively.</w:t>
+      </w:r>
+    </w:p>
+    <w:p/>
+    <w:p>
+      <w:r>
+        <w:t>By following these data cleaning and preprocessing steps, machine learning models can be trained on high-quality and consistent data, which improves their accuracy and performance in predicting process performance on operating systems.</w:t>
+      </w:r>
+    </w:p>
+    <w:p/>
+    <w:p>
+      <w:pPr>
+        <w:pStyle w:val="Heading2"/>
+      </w:pPr>
+      <w:r>
+        <w:t>3.3 Predictive Models</w:t>
+      </w:r>
+    </w:p>
+    <w:p>
+      <w:r>
+        <w:t xml:space="preserve">In this project, data collected from both the Linux and macOS operating systems are used to build predictive models to estimate the performance of processes in each respective operating system. 2 types of models are developed: </w:t>
+      </w:r>
+      <w:r>
+        <w:t xml:space="preserve">Linear Regression </w:t>
+      </w:r>
+      <w:r>
+        <w:t xml:space="preserve">and </w:t>
+      </w:r>
+      <w:r>
+        <w:t>Random Forest Regression</w:t>
+      </w:r>
+      <w:r>
+        <w:t>.</w:t>
+      </w:r>
+    </w:p>
+    <w:p/>
+    <w:p>
+      <w:pPr>
+        <w:pStyle w:val="Heading2"/>
+      </w:pPr>
+      <w:r>
+        <w:t>3.2.1 Linear Regression</w:t>
+      </w:r>
+    </w:p>
+    <w:p>
+      <w:r>
+        <w:t xml:space="preserve">Linear </w:t>
+      </w:r>
+      <w:r>
+        <w:t>Regression is</w:t>
+      </w:r>
+      <w:r>
+        <w:t xml:space="preserve"> one of the simplest and </w:t>
+      </w:r>
+      <w:proofErr w:type="gramStart"/>
+      <w:r>
+        <w:t>most commonly used</w:t>
+      </w:r>
+      <w:proofErr w:type="gramEnd"/>
+      <w:r>
+        <w:t xml:space="preserve"> linear models that aims to estimate the linear relationship between the predictor variables and the outcome variable. The primary objective of </w:t>
+      </w:r>
+      <w:r>
+        <w:t xml:space="preserve">Linear </w:t>
+      </w:r>
+      <w:r>
+        <w:t>Regression</w:t>
+      </w:r>
       <w:r>
         <w:t xml:space="preserve"> </w:t>
       </w:r>
       <w:r>
+        <w:t>is to identify a linear equation that closely fits the data and best describes the relationship between the predictor variables and the response variable.</w:t>
+      </w:r>
+      <w:r>
+        <w:t xml:space="preserve"> </w:t>
+      </w:r>
+      <w:r>
+        <w:t>It</w:t>
+      </w:r>
+      <w:r>
+        <w:t xml:space="preserve"> allows for the identification of the most important predictor variables, estimation of the magnitude and direction of their effects, and avoidance of overfitting by regularizing the estimates.</w:t>
+      </w:r>
+      <w:r>
+        <w:t xml:space="preserve"> </w:t>
+      </w:r>
+      <w:r>
+        <w:t xml:space="preserve">The multiple </w:t>
+      </w:r>
+      <w:r>
+        <w:t>L</w:t>
+      </w:r>
+      <w:r>
+        <w:t xml:space="preserve">inear </w:t>
+      </w:r>
+      <w:r>
+        <w:t>R</w:t>
+      </w:r>
+      <w:r>
+        <w:t>egression equation is as follows</w:t>
+      </w:r>
+      <w:r>
+        <w:t xml:space="preserve"> </w:t>
+      </w:r>
+      <w:r>
         <w:t>\cite{b</w:t>
       </w:r>
       <w:r>
-        <w:t>6</w:t>
+        <w:t>3</w:t>
       </w:r>
       <w:r>
         <w:t>}</w:t>
       </w:r>
       <w:r>
-        <w:t xml:space="preserve">, applied machine learning to predict application and use-case performance, but the prediction error remained high for realistic scenarios. Other studies have applied machine learning algorithms to predict computer operating system security, including whether a newly discovered vulnerability would enable attackers to cause denial of service </w:t>
-      </w:r>
-      <w:r>
-        <w:t>\cite{b</w:t>
-      </w:r>
-      <w:r>
-        <w:t>2</w:t>
-      </w:r>
-      <w:r>
-        <w:t>}</w:t>
-      </w:r>
-      <w:r>
-        <w:t xml:space="preserve"> and developing a light-weight machine learning engine in the kernel space component </w:t>
-      </w:r>
-      <w:r>
-        <w:t>\cite{b</w:t>
-      </w:r>
-      <w:r>
-        <w:t>4</w:t>
-      </w:r>
-      <w:r>
-        <w:t>}</w:t>
-      </w:r>
-      <w:r>
-        <w:t xml:space="preserve">. </w:t>
-      </w:r>
-      <w:r>
-        <w:t>Aslam, Sarwar and Batool</w:t>
+        <w:t>:</w:t>
+      </w:r>
+    </w:p>
+    <w:p/>
+    <w:p>
+      <w:pPr>
+        <w:rPr>
+          <w:i/>
+          <w:iCs/>
+          <w:color w:val="ED7D31" w:themeColor="accent2"/>
+        </w:rPr>
+      </w:pPr>
+      <w:r>
+        <w:rPr>
+          <w:i/>
+          <w:iCs/>
+          <w:color w:val="ED7D31" w:themeColor="accent2"/>
+        </w:rPr>
+        <w:t>\</w:t>
+      </w:r>
+      <w:proofErr w:type="gramStart"/>
+      <w:r>
+        <w:rPr>
+          <w:i/>
+          <w:iCs/>
+          <w:color w:val="ED7D31" w:themeColor="accent2"/>
+        </w:rPr>
+        <w:t>begin</w:t>
+      </w:r>
+      <w:proofErr w:type="gramEnd"/>
+      <w:r>
+        <w:rPr>
+          <w:i/>
+          <w:iCs/>
+          <w:color w:val="ED7D31" w:themeColor="accent2"/>
+        </w:rPr>
+        <w:t>{equation}</w:t>
+      </w:r>
+    </w:p>
+    <w:p>
+      <w:pPr>
+        <w:rPr>
+          <w:i/>
+          <w:iCs/>
+          <w:color w:val="ED7D31" w:themeColor="accent2"/>
+        </w:rPr>
+      </w:pPr>
+      <w:r>
+        <w:rPr>
+          <w:i/>
+          <w:iCs/>
+          <w:color w:val="ED7D31" w:themeColor="accent2"/>
+        </w:rPr>
+        <w:t>y = b_0 + b_1x_1 + b_2x_2 + \</w:t>
+      </w:r>
+      <w:proofErr w:type="spellStart"/>
+      <w:r>
+        <w:rPr>
+          <w:i/>
+          <w:iCs/>
+          <w:color w:val="ED7D31" w:themeColor="accent2"/>
+        </w:rPr>
+        <w:t>cdots</w:t>
+      </w:r>
+      <w:proofErr w:type="spellEnd"/>
+      <w:r>
+        <w:rPr>
+          <w:i/>
+          <w:iCs/>
+          <w:color w:val="ED7D31" w:themeColor="accent2"/>
+        </w:rPr>
+        <w:t xml:space="preserve"> + </w:t>
+      </w:r>
+      <w:proofErr w:type="spellStart"/>
+      <w:r>
+        <w:rPr>
+          <w:i/>
+          <w:iCs/>
+          <w:color w:val="ED7D31" w:themeColor="accent2"/>
+        </w:rPr>
+        <w:t>b_nx_n</w:t>
+      </w:r>
+      <w:proofErr w:type="spellEnd"/>
+      <w:r>
+        <w:rPr>
+          <w:i/>
+          <w:iCs/>
+          <w:color w:val="ED7D31" w:themeColor="accent2"/>
+        </w:rPr>
+        <w:t xml:space="preserve"> + e</w:t>
+      </w:r>
+    </w:p>
+    <w:p>
+      <w:pPr>
+        <w:rPr>
+          <w:i/>
+          <w:iCs/>
+          <w:color w:val="ED7D31" w:themeColor="accent2"/>
+        </w:rPr>
+      </w:pPr>
+      <w:r>
+        <w:rPr>
+          <w:i/>
+          <w:iCs/>
+          <w:color w:val="ED7D31" w:themeColor="accent2"/>
+        </w:rPr>
+        <w:t>\</w:t>
+      </w:r>
+      <w:proofErr w:type="gramStart"/>
+      <w:r>
+        <w:rPr>
+          <w:i/>
+          <w:iCs/>
+          <w:color w:val="ED7D31" w:themeColor="accent2"/>
+        </w:rPr>
+        <w:t>end</w:t>
+      </w:r>
+      <w:proofErr w:type="gramEnd"/>
+      <w:r>
+        <w:rPr>
+          <w:i/>
+          <w:iCs/>
+          <w:color w:val="ED7D31" w:themeColor="accent2"/>
+        </w:rPr>
+        <w:t>{equation}</w:t>
+      </w:r>
+    </w:p>
+    <w:p>
+      <w:pPr>
+        <w:rPr>
+          <w:i/>
+          <w:iCs/>
+          <w:color w:val="ED7D31" w:themeColor="accent2"/>
+        </w:rPr>
+      </w:pPr>
+    </w:p>
+    <w:p>
+      <w:pPr>
+        <w:rPr>
+          <w:i/>
+          <w:iCs/>
+          <w:color w:val="ED7D31" w:themeColor="accent2"/>
+        </w:rPr>
+      </w:pPr>
+      <w:r>
+        <w:rPr>
+          <w:i/>
+          <w:iCs/>
+          <w:color w:val="ED7D31" w:themeColor="accent2"/>
+        </w:rPr>
+        <w:t>where $y$ is dependent variable or predicted outcome variable, and $x_1, x_2, \</w:t>
+      </w:r>
+      <w:proofErr w:type="spellStart"/>
+      <w:r>
+        <w:rPr>
+          <w:i/>
+          <w:iCs/>
+          <w:color w:val="ED7D31" w:themeColor="accent2"/>
+        </w:rPr>
+        <w:t>ldots</w:t>
+      </w:r>
+      <w:proofErr w:type="spellEnd"/>
+      <w:r>
+        <w:rPr>
+          <w:i/>
+          <w:iCs/>
+          <w:color w:val="ED7D31" w:themeColor="accent2"/>
+        </w:rPr>
+        <w:t xml:space="preserve">, </w:t>
+      </w:r>
+      <w:proofErr w:type="spellStart"/>
+      <w:r>
+        <w:rPr>
+          <w:i/>
+          <w:iCs/>
+          <w:color w:val="ED7D31" w:themeColor="accent2"/>
+        </w:rPr>
+        <w:t>x_n</w:t>
+      </w:r>
+      <w:proofErr w:type="spellEnd"/>
+      <w:r>
+        <w:rPr>
+          <w:i/>
+          <w:iCs/>
+          <w:color w:val="ED7D31" w:themeColor="accent2"/>
+        </w:rPr>
+        <w:t>$ are independent variables or predictors, and $b_0$ is intercept or expected value of $y$ when all independent variables are equal to 0, and $b_1, b_2, \</w:t>
+      </w:r>
+      <w:proofErr w:type="spellStart"/>
+      <w:r>
+        <w:rPr>
+          <w:i/>
+          <w:iCs/>
+          <w:color w:val="ED7D31" w:themeColor="accent2"/>
+        </w:rPr>
+        <w:t>ldots</w:t>
+      </w:r>
+      <w:proofErr w:type="spellEnd"/>
+      <w:r>
+        <w:rPr>
+          <w:i/>
+          <w:iCs/>
+          <w:color w:val="ED7D31" w:themeColor="accent2"/>
+        </w:rPr>
+        <w:t xml:space="preserve">, </w:t>
+      </w:r>
+      <w:proofErr w:type="spellStart"/>
+      <w:r>
+        <w:rPr>
+          <w:i/>
+          <w:iCs/>
+          <w:color w:val="ED7D31" w:themeColor="accent2"/>
+        </w:rPr>
+        <w:t>b_n</w:t>
+      </w:r>
+      <w:proofErr w:type="spellEnd"/>
+      <w:r>
+        <w:rPr>
+          <w:i/>
+          <w:iCs/>
+          <w:color w:val="ED7D31" w:themeColor="accent2"/>
+        </w:rPr>
+        <w:t>$ are the regression coefficients which contributes the effect of each independent variable on $y$, and $e$ is the error term which represents the part of $y$ that is not explained by independent variables.</w:t>
+      </w:r>
+    </w:p>
+    <w:p/>
+    <w:p>
+      <w:r>
+        <w:t>In this study, the scikit-learn (</w:t>
+      </w:r>
+      <w:proofErr w:type="spellStart"/>
+      <w:r>
+        <w:t>sklearn</w:t>
+      </w:r>
+      <w:proofErr w:type="spellEnd"/>
+      <w:r>
+        <w:t xml:space="preserve">) Python library is utilized to apply </w:t>
+      </w:r>
+      <w:r>
+        <w:t>L</w:t>
+      </w:r>
+      <w:r>
+        <w:t xml:space="preserve">inear </w:t>
+      </w:r>
+      <w:r>
+        <w:t>R</w:t>
+      </w:r>
+      <w:r>
+        <w:t xml:space="preserve">egression. </w:t>
+      </w:r>
+      <w:r>
+        <w:t>T</w:t>
+      </w:r>
+      <w:r>
+        <w:t>he scikit-learn (</w:t>
+      </w:r>
+      <w:proofErr w:type="spellStart"/>
+      <w:r>
+        <w:t>sklearn</w:t>
+      </w:r>
+      <w:proofErr w:type="spellEnd"/>
+      <w:r>
+        <w:t xml:space="preserve">) Python library </w:t>
+      </w:r>
+      <w:r>
+        <w:t xml:space="preserve">provides a comprehensive set of tools for data </w:t>
+      </w:r>
+      <w:r>
+        <w:lastRenderedPageBreak/>
+        <w:t xml:space="preserve">preprocessing, model selection, and evaluation, which are utilized to build models that predict the target variable based on a set of input features. </w:t>
+      </w:r>
+    </w:p>
+    <w:p/>
+    <w:p>
+      <w:pPr>
+        <w:pStyle w:val="Heading2"/>
+      </w:pPr>
+      <w:r>
+        <w:t>3.3.2 Random Forest Regression</w:t>
+      </w:r>
+    </w:p>
+    <w:p>
+      <w:r>
+        <w:t xml:space="preserve">Random Forest Regression is a popular machine learning algorithm used for regression analysis. It is an extension of the decision tree algorithm that builds multiple decision trees and merges them together to improve accuracy and reduce overfitting. The </w:t>
+      </w:r>
+      <w:r>
+        <w:t xml:space="preserve">Random Forest Regression </w:t>
+      </w:r>
+      <w:r>
+        <w:t>works by creating a random sample of the training data and building decision trees on each sample. The algorithm then combines the results of all decision trees to make predictions, reducing variance and improving prediction accuracy.</w:t>
       </w:r>
       <w:r>
         <w:t xml:space="preserve"> </w:t>
       </w:r>
-      <w:r>
-        <w:t>\cite{b</w:t>
-      </w:r>
-      <w:r>
-        <w:t>5</w:t>
-      </w:r>
-      <w:r>
-        <w:t>}</w:t>
-      </w:r>
-      <w:r>
-        <w:t xml:space="preserve"> focused on improving CPU scheduling by applying Bayesian Decision Theory. However, there is a need for more general models that can accurately predict process performance across different operating systems and user scenarios. This study aims to address this gap by developing predictive machine learning models for both Linux and macOS operating systems using data from diverse users.</w:t>
-      </w:r>
-    </w:p>
-    <w:p>
-      <w:pPr>
-        <w:pStyle w:val="Heading1"/>
-      </w:pPr>
-      <w:r>
-        <w:t>3. Design</w:t>
-      </w:r>
-    </w:p>
-    <w:p>
-      <w:r>
-        <w:t>Here's an overview of each step in the design:</w:t>
-      </w:r>
-    </w:p>
-    <w:p>
-      <w:r>
-        <w:t>\</w:t>
-      </w:r>
-      <w:proofErr w:type="gramStart"/>
-      <w:r>
-        <w:t>begin</w:t>
-      </w:r>
-      <w:proofErr w:type="gramEnd"/>
-      <w:r>
-        <w:t>{itemize}</w:t>
-      </w:r>
-    </w:p>
-    <w:p>
-      <w:r>
-        <w:t>\</w:t>
-      </w:r>
-      <w:proofErr w:type="gramStart"/>
-      <w:r>
-        <w:t>item</w:t>
-      </w:r>
-      <w:proofErr w:type="gramEnd"/>
-      <w:r>
-        <w:t xml:space="preserve"> Data collection: This step involves gathering process-related data from both Linux and macOS operating systems. The data are used as input features for training and evaluating machine learning models.</w:t>
-      </w:r>
-    </w:p>
-    <w:p>
-      <w:r>
-        <w:t>\</w:t>
-      </w:r>
-      <w:proofErr w:type="gramStart"/>
-      <w:r>
-        <w:t>item</w:t>
-      </w:r>
-      <w:proofErr w:type="gramEnd"/>
-      <w:r>
-        <w:t xml:space="preserve"> Data preprocessing: After collecting the data, it is necessary to clean and preprocess it to ensure that it is consistent and ready for use in machine learning models. This involves removing any duplicates or incomplete data, normalizing the data to a common scale, and encoding categorical variables.</w:t>
-      </w:r>
-    </w:p>
-    <w:p>
-      <w:r>
-        <w:t>\</w:t>
-      </w:r>
-      <w:proofErr w:type="gramStart"/>
-      <w:r>
-        <w:t>item</w:t>
-      </w:r>
-      <w:proofErr w:type="gramEnd"/>
-      <w:r>
-        <w:t xml:space="preserve"> Machine learning model building: In this step, several machine learning models are developed and trained by using the preprocessed data. The goal is to identify the most suitable approach for predicting process performance. Various machine learning algorithms are experimented, including </w:t>
-      </w:r>
-      <w:r>
-        <w:t xml:space="preserve">Linear Regression </w:t>
-      </w:r>
-      <w:r>
-        <w:t xml:space="preserve">and </w:t>
+    </w:p>
+    <w:p/>
+    <w:p>
+      <w:r>
+        <w:t xml:space="preserve">One of the key advantages of </w:t>
       </w:r>
       <w:r>
         <w:t>Random Forest Regression</w:t>
       </w:r>
       <w:r>
+        <w:t xml:space="preserve"> is its ability to handle high-dimensional data and capture complex nonlinear relationships between input and target variables. It is also robust to outliers and missing data, making it a versatile choice for a wide range of regression tasks</w:t>
+      </w:r>
+      <w:r>
+        <w:t xml:space="preserve"> \cite{b1}</w:t>
+      </w:r>
+      <w:r>
         <w:t>.</w:t>
       </w:r>
-    </w:p>
-    <w:p>
-      <w:r>
-        <w:t>\</w:t>
-      </w:r>
-      <w:proofErr w:type="gramStart"/>
-      <w:r>
-        <w:t>item</w:t>
-      </w:r>
-      <w:proofErr w:type="gramEnd"/>
-      <w:r>
-        <w:t xml:space="preserve"> Evaluation: To evaluate the accuracy of the machine learning models, couple evaluation metrics are applied on models which use real-world data. This will help verify the performance of our models and identify any potential issues.</w:t>
-      </w:r>
-    </w:p>
-    <w:p>
-      <w:r>
-        <w:lastRenderedPageBreak/>
-        <w:t>\</w:t>
-      </w:r>
-      <w:proofErr w:type="gramStart"/>
-      <w:r>
-        <w:t>end</w:t>
-      </w:r>
-      <w:proofErr w:type="gramEnd"/>
-      <w:r>
-        <w:t>{itemize}</w:t>
-      </w:r>
-    </w:p>
-    <w:p/>
-    <w:p>
-      <w:pPr>
-        <w:pStyle w:val="Heading2"/>
-      </w:pPr>
-      <w:r>
-        <w:t>3.1 Data Collecti</w:t>
-      </w:r>
-      <w:r>
-        <w:t>on</w:t>
-      </w:r>
-    </w:p>
-    <w:p>
-      <w:r>
-        <w:t xml:space="preserve">Data collecting is an essential part of in this project. Process-related data are required to be collected from various operating systems. </w:t>
-      </w:r>
-    </w:p>
-    <w:p/>
-    <w:p>
-      <w:r>
-        <w:t>To collect the necessary data, a combination of built-in system utilities and custom scripts is applied in this work, which allow users to collect process attributes such as CPU usage, memory usage, I/O operations, and response time.</w:t>
-      </w:r>
-    </w:p>
-    <w:p/>
-    <w:p>
-      <w:r>
-        <w:t>To ensure the accuracy and comprehension of data, collecting data from multiple operating systems at various intervals takes the next step. It is also recommended to cover a variety of processes data to represent different behaviors and collect them at different hours of a day such as peak hours and off-peak hours.</w:t>
-      </w:r>
-    </w:p>
-    <w:p/>
-    <w:p>
-      <w:r>
-        <w:t>Specifically, Linux operating system and macOS operating system are chosen and focused on in this work, as they are widely used in real-world settings and will provide us with representative data.</w:t>
-      </w:r>
-    </w:p>
-    <w:p/>
-    <w:p>
-      <w:pPr>
-        <w:pStyle w:val="Heading2"/>
-      </w:pPr>
-      <w:r>
-        <w:t>3.1.1 Linux Operating System</w:t>
-      </w:r>
-    </w:p>
-    <w:p>
-      <w:r>
-        <w:t>A kernel module, also referred to as a driver, is a software component that can be dynamically loaded or unloaded into the kernel of an operating system. It has the capability to interact with hardware components and offer services to user-space applications. The kernel module is coded in the C language, a low-level programming language that conforms to the kernel's programming interface (API) and driver model.</w:t>
-      </w:r>
-    </w:p>
-    <w:p/>
-    <w:p>
-      <w:r>
-        <w:t>In this project, a kernel module is implemented to gather data generated by the operating system and store it in a virtual file on the Linux operating system. Additionally, a C file is executed in user-level to export the contents of the virtual file into an actual file.</w:t>
-      </w:r>
-    </w:p>
-    <w:p/>
-    <w:p>
-      <w:r>
-        <w:t>The motivation behind creating a kernel module to collect process-related data on the Linux operating system is that it can be dynamically loaded and unloaded without requiring a reboot of the operating system. This flexibility in managing system resources does not impose a heavy burden on the kernel of the Linux operating system to handle.</w:t>
-      </w:r>
-    </w:p>
-    <w:p/>
-    <w:p>
-      <w:pPr>
-        <w:pStyle w:val="Heading2"/>
-      </w:pPr>
-      <w:r>
-        <w:t>3.1.1 macOS Operating System</w:t>
-      </w:r>
-    </w:p>
-    <w:p>
-      <w:r>
-        <w:t xml:space="preserve">While it is technically possible to create a kernel module on macOS, it is generally not recommended due to the tightly controlled kernel architecture, the proprietary nature of the kernel code, and the availability of high-level programming tools and libraries for creating user-space applications. As a result, the kernel module is not loaded on macOS. Instead, </w:t>
-      </w:r>
-      <w:r>
-        <w:t>one</w:t>
-      </w:r>
-      <w:r>
-        <w:t xml:space="preserve"> Python </w:t>
-      </w:r>
-      <w:r>
-        <w:t>script</w:t>
-      </w:r>
-      <w:r>
-        <w:t xml:space="preserve"> is developed to gather data on the macOS operating system.</w:t>
-      </w:r>
-    </w:p>
-    <w:p/>
-    <w:p>
-      <w:r>
-        <w:lastRenderedPageBreak/>
-        <w:t xml:space="preserve">One advantage of </w:t>
-      </w:r>
-      <w:r>
-        <w:t>using</w:t>
-      </w:r>
-      <w:r>
-        <w:t xml:space="preserve"> Python in a macOS environment is that it is relatively simple because the macOS operating system includes pre-installed development tools like a C compiler and the XCode development environment. These tools are critical for constructing Python from source code, and their availability on macOS makes it effortless to set up and </w:t>
-      </w:r>
-      <w:r>
-        <w:t>use</w:t>
-      </w:r>
-      <w:r>
-        <w:t xml:space="preserve"> Python on a MacBook.</w:t>
-      </w:r>
-    </w:p>
-    <w:p/>
-    <w:p>
-      <w:pPr>
-        <w:pStyle w:val="Heading2"/>
-      </w:pPr>
-      <w:r>
-        <w:t>3.2 Data Preprocessing</w:t>
-      </w:r>
-    </w:p>
-    <w:p>
-      <w:r>
-        <w:t>After collecting process-related data from both the Linux and macOS operating systems, it is essential to conduct a comprehensive cleaning and preprocessing of the data to ensure consistency. This involves removing any irrelevant data that is not related to processes. Handling missing data is another important step, which can be achieved by imputing values based on the mean or median of the respective attribute. Finally, techniques like one-hot encoding or label encoding can be used to encode categorical variables such as process state into numerical values, allowing machine learning models to process them effectively.</w:t>
-      </w:r>
-    </w:p>
-    <w:p/>
-    <w:p>
-      <w:r>
-        <w:t>By following these data cleaning and preprocessing steps, machine learning models can be trained on high-quality and consistent data, which improves their accuracy and performance in predicting process performance on operating systems.</w:t>
-      </w:r>
-    </w:p>
-    <w:p/>
-    <w:p>
-      <w:pPr>
-        <w:pStyle w:val="Heading2"/>
-      </w:pPr>
-      <w:r>
-        <w:t>3.3 Predictive Models</w:t>
-      </w:r>
-    </w:p>
-    <w:p>
-      <w:r>
-        <w:t xml:space="preserve">In this project, data collected from both the Linux and macOS operating systems are used to build predictive models to estimate the performance of processes in each respective operating system. 2 types of models are developed: </w:t>
-      </w:r>
-      <w:r>
-        <w:t xml:space="preserve">Linear Regression </w:t>
-      </w:r>
-      <w:r>
-        <w:t xml:space="preserve">and </w:t>
-      </w:r>
-      <w:r>
-        <w:t>Random Forest Regression</w:t>
-      </w:r>
-      <w:r>
-        <w:t>.</w:t>
-      </w:r>
-    </w:p>
-    <w:p/>
-    <w:p>
-      <w:pPr>
-        <w:pStyle w:val="Heading2"/>
-      </w:pPr>
-      <w:r>
-        <w:t>3.2.1 Linear Regression</w:t>
-      </w:r>
-    </w:p>
-    <w:p>
-      <w:r>
-        <w:t xml:space="preserve">Linear </w:t>
-      </w:r>
-      <w:r>
-        <w:t>Regression is</w:t>
-      </w:r>
-      <w:r>
-        <w:t xml:space="preserve"> one of the simplest and </w:t>
-      </w:r>
-      <w:proofErr w:type="gramStart"/>
-      <w:r>
-        <w:t>most commonly used</w:t>
-      </w:r>
-      <w:proofErr w:type="gramEnd"/>
-      <w:r>
-        <w:t xml:space="preserve"> linear models that aims to estimate the linear relationship between the predictor variables and the outcome variable. The primary objective of </w:t>
-      </w:r>
-      <w:r>
-        <w:t xml:space="preserve">Linear </w:t>
-      </w:r>
-      <w:r>
-        <w:t>Regression</w:t>
-      </w:r>
-      <w:r>
-        <w:t xml:space="preserve"> </w:t>
-      </w:r>
-      <w:r>
-        <w:t>is to identify a linear equation that closely fits the data and best describes the relationship between the predictor variables and the response variable.</w:t>
-      </w:r>
-      <w:r>
-        <w:t xml:space="preserve"> </w:t>
-      </w:r>
-      <w:r>
-        <w:t>It</w:t>
-      </w:r>
-      <w:r>
-        <w:t xml:space="preserve"> allows for the identification of the most important predictor variables, estimation of the magnitude and direction of their effects, and avoidance of overfitting by regularizing the estimates.</w:t>
-      </w:r>
-      <w:r>
-        <w:t xml:space="preserve"> </w:t>
-      </w:r>
-      <w:r>
-        <w:t xml:space="preserve">The multiple </w:t>
-      </w:r>
-      <w:r>
-        <w:t>L</w:t>
-      </w:r>
-      <w:r>
-        <w:t xml:space="preserve">inear </w:t>
-      </w:r>
-      <w:r>
-        <w:t>R</w:t>
-      </w:r>
-      <w:r>
-        <w:t>egression equation is as follows</w:t>
-      </w:r>
-      <w:r>
-        <w:t xml:space="preserve"> </w:t>
-      </w:r>
-      <w:r>
-        <w:t>\cite{b</w:t>
-      </w:r>
-      <w:r>
-        <w:t>3</w:t>
-      </w:r>
-      <w:r>
-        <w:t>}</w:t>
-      </w:r>
-      <w:r>
-        <w:t>:</w:t>
-      </w:r>
-    </w:p>
-    <w:p/>
-    <w:p>
-      <w:pPr>
-        <w:rPr>
-          <w:i/>
-          <w:iCs/>
-          <w:color w:val="ED7D31" w:themeColor="accent2"/>
-        </w:rPr>
-      </w:pPr>
-      <w:r>
-        <w:rPr>
-          <w:i/>
-          <w:iCs/>
-          <w:color w:val="ED7D31" w:themeColor="accent2"/>
-        </w:rPr>
-        <w:t>\</w:t>
-      </w:r>
-      <w:proofErr w:type="gramStart"/>
-      <w:r>
-        <w:rPr>
-          <w:i/>
-          <w:iCs/>
-          <w:color w:val="ED7D31" w:themeColor="accent2"/>
-        </w:rPr>
-        <w:t>begin</w:t>
-      </w:r>
-      <w:proofErr w:type="gramEnd"/>
-      <w:r>
-        <w:rPr>
-          <w:i/>
-          <w:iCs/>
-          <w:color w:val="ED7D31" w:themeColor="accent2"/>
-        </w:rPr>
-        <w:t>{equation}</w:t>
-      </w:r>
-    </w:p>
-    <w:p>
-      <w:pPr>
-        <w:rPr>
-          <w:i/>
-          <w:iCs/>
-          <w:color w:val="ED7D31" w:themeColor="accent2"/>
-        </w:rPr>
-      </w:pPr>
-      <w:r>
-        <w:rPr>
-          <w:i/>
-          <w:iCs/>
-          <w:color w:val="ED7D31" w:themeColor="accent2"/>
-        </w:rPr>
-        <w:t>y = b_0 + b_1x_1 + b_2x_2 + \</w:t>
-      </w:r>
-      <w:proofErr w:type="spellStart"/>
-      <w:r>
-        <w:rPr>
-          <w:i/>
-          <w:iCs/>
-          <w:color w:val="ED7D31" w:themeColor="accent2"/>
-        </w:rPr>
-        <w:t>cdots</w:t>
-      </w:r>
-      <w:proofErr w:type="spellEnd"/>
-      <w:r>
-        <w:rPr>
-          <w:i/>
-          <w:iCs/>
-          <w:color w:val="ED7D31" w:themeColor="accent2"/>
-        </w:rPr>
-        <w:t xml:space="preserve"> + </w:t>
-      </w:r>
-      <w:proofErr w:type="spellStart"/>
-      <w:r>
-        <w:rPr>
-          <w:i/>
-          <w:iCs/>
-          <w:color w:val="ED7D31" w:themeColor="accent2"/>
-        </w:rPr>
-        <w:t>b_nx_n</w:t>
-      </w:r>
-      <w:proofErr w:type="spellEnd"/>
-      <w:r>
-        <w:rPr>
-          <w:i/>
-          <w:iCs/>
-          <w:color w:val="ED7D31" w:themeColor="accent2"/>
-        </w:rPr>
-        <w:t xml:space="preserve"> + e</w:t>
-      </w:r>
-    </w:p>
-    <w:p>
-      <w:pPr>
-        <w:rPr>
-          <w:i/>
-          <w:iCs/>
-          <w:color w:val="ED7D31" w:themeColor="accent2"/>
-        </w:rPr>
-      </w:pPr>
-      <w:r>
-        <w:rPr>
-          <w:i/>
-          <w:iCs/>
-          <w:color w:val="ED7D31" w:themeColor="accent2"/>
-        </w:rPr>
-        <w:t>\</w:t>
-      </w:r>
-      <w:proofErr w:type="gramStart"/>
-      <w:r>
-        <w:rPr>
-          <w:i/>
-          <w:iCs/>
-          <w:color w:val="ED7D31" w:themeColor="accent2"/>
-        </w:rPr>
-        <w:t>end</w:t>
-      </w:r>
-      <w:proofErr w:type="gramEnd"/>
-      <w:r>
-        <w:rPr>
-          <w:i/>
-          <w:iCs/>
-          <w:color w:val="ED7D31" w:themeColor="accent2"/>
-        </w:rPr>
-        <w:t>{equation}</w:t>
-      </w:r>
-    </w:p>
-    <w:p>
-      <w:pPr>
-        <w:rPr>
-          <w:i/>
-          <w:iCs/>
-          <w:color w:val="ED7D31" w:themeColor="accent2"/>
-        </w:rPr>
-      </w:pPr>
-    </w:p>
-    <w:p>
-      <w:pPr>
-        <w:rPr>
-          <w:i/>
-          <w:iCs/>
-          <w:color w:val="ED7D31" w:themeColor="accent2"/>
-        </w:rPr>
-      </w:pPr>
-      <w:r>
-        <w:rPr>
-          <w:i/>
-          <w:iCs/>
-          <w:color w:val="ED7D31" w:themeColor="accent2"/>
-        </w:rPr>
-        <w:t>where $y$ is dependent variable or predicted outcome variable, and $x_1, x_2, \</w:t>
-      </w:r>
-      <w:proofErr w:type="spellStart"/>
-      <w:r>
-        <w:rPr>
-          <w:i/>
-          <w:iCs/>
-          <w:color w:val="ED7D31" w:themeColor="accent2"/>
-        </w:rPr>
-        <w:t>ldots</w:t>
-      </w:r>
-      <w:proofErr w:type="spellEnd"/>
-      <w:r>
-        <w:rPr>
-          <w:i/>
-          <w:iCs/>
-          <w:color w:val="ED7D31" w:themeColor="accent2"/>
-        </w:rPr>
-        <w:t xml:space="preserve">, </w:t>
-      </w:r>
-      <w:proofErr w:type="spellStart"/>
-      <w:r>
-        <w:rPr>
-          <w:i/>
-          <w:iCs/>
-          <w:color w:val="ED7D31" w:themeColor="accent2"/>
-        </w:rPr>
-        <w:t>x_n</w:t>
-      </w:r>
-      <w:proofErr w:type="spellEnd"/>
-      <w:r>
-        <w:rPr>
-          <w:i/>
-          <w:iCs/>
-          <w:color w:val="ED7D31" w:themeColor="accent2"/>
-        </w:rPr>
-        <w:t>$ are independent variables or predictors, and $b_0$ is intercept or expected value of $y$ when all independent variables are equal to 0, and $b_1, b_2, \</w:t>
-      </w:r>
-      <w:proofErr w:type="spellStart"/>
-      <w:r>
-        <w:rPr>
-          <w:i/>
-          <w:iCs/>
-          <w:color w:val="ED7D31" w:themeColor="accent2"/>
-        </w:rPr>
-        <w:t>ldots</w:t>
-      </w:r>
-      <w:proofErr w:type="spellEnd"/>
-      <w:r>
-        <w:rPr>
-          <w:i/>
-          <w:iCs/>
-          <w:color w:val="ED7D31" w:themeColor="accent2"/>
-        </w:rPr>
-        <w:t xml:space="preserve">, </w:t>
-      </w:r>
-      <w:proofErr w:type="spellStart"/>
-      <w:r>
-        <w:rPr>
-          <w:i/>
-          <w:iCs/>
-          <w:color w:val="ED7D31" w:themeColor="accent2"/>
-        </w:rPr>
-        <w:t>b_n</w:t>
-      </w:r>
-      <w:proofErr w:type="spellEnd"/>
-      <w:r>
-        <w:rPr>
-          <w:i/>
-          <w:iCs/>
-          <w:color w:val="ED7D31" w:themeColor="accent2"/>
-        </w:rPr>
-        <w:t>$ are the regression coefficients which contributes the effect of each independent variable on $y$, and $e$ is the error term which represents the part of $y$ that is not explained by independent variables.</w:t>
-      </w:r>
-    </w:p>
-    <w:p/>
-    <w:p>
-      <w:r>
-        <w:lastRenderedPageBreak/>
-        <w:t>In this study, the scikit-learn (</w:t>
-      </w:r>
-      <w:proofErr w:type="spellStart"/>
-      <w:r>
-        <w:t>sklearn</w:t>
-      </w:r>
-      <w:proofErr w:type="spellEnd"/>
-      <w:r>
-        <w:t xml:space="preserve">) Python library is utilized to apply </w:t>
-      </w:r>
-      <w:r>
-        <w:t>L</w:t>
-      </w:r>
-      <w:r>
-        <w:t xml:space="preserve">inear </w:t>
-      </w:r>
-      <w:r>
-        <w:t>R</w:t>
-      </w:r>
-      <w:r>
-        <w:t xml:space="preserve">egression. </w:t>
-      </w:r>
-      <w:r>
-        <w:t>T</w:t>
-      </w:r>
-      <w:r>
-        <w:t>he scikit-learn (</w:t>
-      </w:r>
-      <w:proofErr w:type="spellStart"/>
-      <w:r>
-        <w:t>sklearn</w:t>
-      </w:r>
-      <w:proofErr w:type="spellEnd"/>
-      <w:r>
-        <w:t xml:space="preserve">) Python library </w:t>
-      </w:r>
-      <w:r>
-        <w:t xml:space="preserve">provides a comprehensive set of tools for data preprocessing, model selection, and evaluation, which are utilized to build models that predict the target variable based on a set of input features. </w:t>
-      </w:r>
-    </w:p>
-    <w:p/>
-    <w:p>
-      <w:pPr>
-        <w:pStyle w:val="Heading2"/>
-      </w:pPr>
-      <w:r>
-        <w:t>3.3.2 Random Forest Regression</w:t>
-      </w:r>
-    </w:p>
-    <w:p>
-      <w:r>
-        <w:t xml:space="preserve">Random Forest Regression is a popular machine learning algorithm used for regression analysis. It is an extension of the decision tree algorithm that builds multiple decision trees and merges them together to improve accuracy and reduce overfitting. The </w:t>
-      </w:r>
-      <w:r>
-        <w:t xml:space="preserve">Random Forest Regression </w:t>
-      </w:r>
-      <w:r>
-        <w:t>works by creating a random sample of the training data and building decision trees on each sample. The algorithm then combines the results of all decision trees to make predictions, reducing variance and improving prediction accuracy.</w:t>
-      </w:r>
-    </w:p>
-    <w:p/>
-    <w:p>
-      <w:r>
-        <w:t xml:space="preserve">One of the key advantages of </w:t>
-      </w:r>
-      <w:r>
-        <w:t>Random Forest Regression</w:t>
-      </w:r>
-      <w:r>
-        <w:t xml:space="preserve"> is its ability to handle high-dimensional data and capture complex nonlinear relationships between input and target variables. It is also robust to outliers and missing data, making it a versatile choice for a wide range of regression tasks</w:t>
-      </w:r>
-      <w:r>
-        <w:t xml:space="preserve"> \cite{b1}</w:t>
-      </w:r>
-      <w:r>
-        <w:t>.</w:t>
+      <w:r>
+        <w:t xml:space="preserve"> Besides, v</w:t>
+      </w:r>
+      <w:r>
+        <w:t xml:space="preserve">ariable importance </w:t>
+      </w:r>
+      <w:r>
+        <w:t xml:space="preserve">can tell developers </w:t>
+      </w:r>
+      <w:r>
+        <w:t xml:space="preserve">how much </w:t>
+      </w:r>
+      <w:r>
+        <w:t>the Random Forest Regression</w:t>
+      </w:r>
+      <w:r>
+        <w:t xml:space="preserve"> model "uses" </w:t>
+      </w:r>
+      <w:r>
+        <w:t>each</w:t>
+      </w:r>
+      <w:r>
+        <w:t xml:space="preserve"> variable to make accurate predictions.</w:t>
       </w:r>
     </w:p>
     <w:p/>
@@ -1237,7 +1260,6 @@
           <w:rFonts w:cstheme="minorHAnsi"/>
           <w:color w:val="000000" w:themeColor="text1"/>
         </w:rPr>
-        <w:lastRenderedPageBreak/>
         <w:t xml:space="preserve">R-squared does not </w:t>
       </w:r>
       <w:r>
@@ -1720,10 +1742,7 @@
         <w:t xml:space="preserve"> which can fit a model several times using a different training and testing set each time and then calculate the test Mean Square Error (MSE) to be the average of all the test Mean Square Error (MSE)’s. </w:t>
       </w:r>
       <w:r>
-        <w:t xml:space="preserve">The relative function is available </w:t>
-      </w:r>
-      <w:r>
-        <w:t xml:space="preserve">in </w:t>
+        <w:t xml:space="preserve">The relative function is available in </w:t>
       </w:r>
       <w:r>
         <w:t xml:space="preserve">the </w:t>
@@ -1743,337 +1762,318 @@
         <w:t>library</w:t>
       </w:r>
       <w:r>
-        <w:t>.</w:t>
+        <w:t xml:space="preserve">. </w:t>
+      </w:r>
+      <w:r>
+        <w:t>Specifically, repeated K-fold Cross-Validation will be applied which k-fold cross-validation is simply repeated n times. Each time the training and testing sets are shuffled, so this further reduces the bias in the estimate of test MSE although this takes longer to perform than ordinary k-fold cross-validation</w:t>
+      </w:r>
+      <w:r>
+        <w:t xml:space="preserve">. </w:t>
+      </w:r>
+      <w:r>
+        <w:t xml:space="preserve">This configuration </w:t>
+      </w:r>
+      <w:r>
+        <w:t>can</w:t>
+      </w:r>
+      <w:r>
+        <w:t xml:space="preserve"> evaluate the performance of machine learning models on a limited sample of data in a more robust manner.</w:t>
       </w:r>
       <w:r>
         <w:t xml:space="preserve"> </w:t>
       </w:r>
       <w:r>
-        <w:t>Specifically, repeated K-fold Cross-Validation will be applied which k-fold cross-validation is simply repeated n times. Each time the training and testing sets are shuffled, so this further reduces the bias in the estimate of test MSE although this takes longer to perform than ordinary k-fold cross-validation</w:t>
-      </w:r>
-      <w:r>
-        <w:t xml:space="preserve">. </w:t>
-      </w:r>
-      <w:r>
-        <w:t xml:space="preserve">This configuration </w:t>
-      </w:r>
-      <w:r>
-        <w:t>can</w:t>
-      </w:r>
-      <w:r>
-        <w:t xml:space="preserve"> evaluate the performance of machine learning models on a limited sample of data in a more robust manner.</w:t>
+        <w:t xml:space="preserve">The equation </w:t>
+      </w:r>
+      <w:r>
+        <w:t xml:space="preserve">derives from </w:t>
+      </w:r>
+      <w:r>
+        <w:rPr>
+          <w:i/>
+          <w:iCs/>
+          <w:color w:val="ED7D31" w:themeColor="accent2"/>
+        </w:rPr>
+        <w:t>(\ref{</w:t>
+      </w:r>
+      <w:proofErr w:type="spellStart"/>
+      <w:r>
+        <w:rPr>
+          <w:i/>
+          <w:iCs/>
+          <w:color w:val="ED7D31" w:themeColor="accent2"/>
+        </w:rPr>
+        <w:t>eq</w:t>
+      </w:r>
+      <w:r>
+        <w:rPr>
+          <w:i/>
+          <w:iCs/>
+          <w:color w:val="ED7D31" w:themeColor="accent2"/>
+        </w:rPr>
+        <w:t>n_mse</w:t>
+      </w:r>
+      <w:proofErr w:type="spellEnd"/>
+      <w:r>
+        <w:rPr>
+          <w:i/>
+          <w:iCs/>
+          <w:color w:val="ED7D31" w:themeColor="accent2"/>
+        </w:rPr>
+        <w:t>})</w:t>
+      </w:r>
+      <w:r>
+        <w:rPr>
+          <w:i/>
+          <w:iCs/>
+          <w:color w:val="ED7D31" w:themeColor="accent2"/>
+        </w:rPr>
+        <w:t xml:space="preserve"> and</w:t>
       </w:r>
       <w:r>
         <w:t xml:space="preserve"> </w:t>
       </w:r>
       <w:r>
-        <w:t xml:space="preserve">The equation </w:t>
-      </w:r>
-      <w:r>
-        <w:t xml:space="preserve">derives from </w:t>
-      </w:r>
-      <w:r>
-        <w:rPr>
-          <w:i/>
-          <w:iCs/>
-          <w:color w:val="ED7D31" w:themeColor="accent2"/>
-        </w:rPr>
-        <w:t>(\ref{</w:t>
-      </w:r>
-      <w:proofErr w:type="spellStart"/>
-      <w:r>
-        <w:rPr>
-          <w:i/>
-          <w:iCs/>
-          <w:color w:val="ED7D31" w:themeColor="accent2"/>
-        </w:rPr>
-        <w:t>eq</w:t>
-      </w:r>
-      <w:r>
-        <w:rPr>
-          <w:i/>
-          <w:iCs/>
-          <w:color w:val="ED7D31" w:themeColor="accent2"/>
-        </w:rPr>
-        <w:t>n_</w:t>
-      </w:r>
-      <w:r>
-        <w:rPr>
-          <w:i/>
-          <w:iCs/>
-          <w:color w:val="ED7D31" w:themeColor="accent2"/>
-        </w:rPr>
-        <w:t>mse</w:t>
-      </w:r>
-      <w:proofErr w:type="spellEnd"/>
-      <w:r>
-        <w:rPr>
-          <w:i/>
-          <w:iCs/>
-          <w:color w:val="ED7D31" w:themeColor="accent2"/>
-        </w:rPr>
-        <w:t>})</w:t>
-      </w:r>
-      <w:r>
-        <w:rPr>
-          <w:i/>
-          <w:iCs/>
-          <w:color w:val="ED7D31" w:themeColor="accent2"/>
+        <w:t>takes the form that:</w:t>
+      </w:r>
+    </w:p>
+    <w:p/>
+    <w:p>
+      <w:pPr>
+        <w:rPr>
+          <w:i/>
+          <w:iCs/>
+          <w:color w:val="ED7D31" w:themeColor="accent2"/>
+        </w:rPr>
+      </w:pPr>
+      <w:r>
+        <w:rPr>
+          <w:i/>
+          <w:iCs/>
+          <w:color w:val="ED7D31" w:themeColor="accent2"/>
+        </w:rPr>
+        <w:t>\</w:t>
+      </w:r>
+      <w:proofErr w:type="gramStart"/>
+      <w:r>
+        <w:rPr>
+          <w:i/>
+          <w:iCs/>
+          <w:color w:val="ED7D31" w:themeColor="accent2"/>
+        </w:rPr>
+        <w:t>begin</w:t>
+      </w:r>
+      <w:proofErr w:type="gramEnd"/>
+      <w:r>
+        <w:rPr>
+          <w:i/>
+          <w:iCs/>
+          <w:color w:val="ED7D31" w:themeColor="accent2"/>
+        </w:rPr>
+        <w:t>{equation}</w:t>
+      </w:r>
+    </w:p>
+    <w:p>
+      <w:pPr>
+        <w:rPr>
+          <w:i/>
+          <w:iCs/>
+          <w:color w:val="ED7D31" w:themeColor="accent2"/>
+        </w:rPr>
+      </w:pPr>
+      <w:r>
+        <w:rPr>
+          <w:i/>
+          <w:iCs/>
+          <w:color w:val="ED7D31" w:themeColor="accent2"/>
+        </w:rPr>
+        <w:t>Test MSE = \frac{1}{k} \sum_{</w:t>
+      </w:r>
+      <w:proofErr w:type="spellStart"/>
+      <w:r>
+        <w:rPr>
+          <w:i/>
+          <w:iCs/>
+          <w:color w:val="ED7D31" w:themeColor="accent2"/>
+        </w:rPr>
+        <w:t>i</w:t>
+      </w:r>
+      <w:proofErr w:type="spellEnd"/>
+      <w:r>
+        <w:rPr>
+          <w:i/>
+          <w:iCs/>
+          <w:color w:val="ED7D31" w:themeColor="accent2"/>
+        </w:rPr>
+        <w:t>=1}^{k} {MSE}_</w:t>
+      </w:r>
+      <w:proofErr w:type="spellStart"/>
+      <w:r>
+        <w:rPr>
+          <w:i/>
+          <w:iCs/>
+          <w:color w:val="ED7D31" w:themeColor="accent2"/>
+        </w:rPr>
+        <w:t>i</w:t>
+      </w:r>
+      <w:proofErr w:type="spellEnd"/>
+    </w:p>
+    <w:p>
+      <w:pPr>
+        <w:rPr>
+          <w:i/>
+          <w:iCs/>
+          <w:color w:val="ED7D31" w:themeColor="accent2"/>
+        </w:rPr>
+      </w:pPr>
+      <w:r>
+        <w:rPr>
+          <w:i/>
+          <w:iCs/>
+          <w:color w:val="ED7D31" w:themeColor="accent2"/>
+        </w:rPr>
+        <w:t>\</w:t>
+      </w:r>
+      <w:proofErr w:type="gramStart"/>
+      <w:r>
+        <w:rPr>
+          <w:i/>
+          <w:iCs/>
+          <w:color w:val="ED7D31" w:themeColor="accent2"/>
+        </w:rPr>
+        <w:t>end</w:t>
+      </w:r>
+      <w:proofErr w:type="gramEnd"/>
+      <w:r>
+        <w:rPr>
+          <w:i/>
+          <w:iCs/>
+          <w:color w:val="ED7D31" w:themeColor="accent2"/>
+        </w:rPr>
+        <w:t>{equation}</w:t>
+      </w:r>
+    </w:p>
+    <w:p>
+      <w:pPr>
+        <w:rPr>
+          <w:i/>
+          <w:iCs/>
+          <w:color w:val="ED7D31" w:themeColor="accent2"/>
+        </w:rPr>
+      </w:pPr>
+    </w:p>
+    <w:p>
+      <w:pPr>
+        <w:rPr>
+          <w:i/>
+          <w:iCs/>
+          <w:color w:val="ED7D31" w:themeColor="accent2"/>
+        </w:rPr>
+      </w:pPr>
+      <w:r>
+        <w:rPr>
+          <w:i/>
+          <w:iCs/>
+          <w:color w:val="ED7D31" w:themeColor="accent2"/>
+        </w:rPr>
+        <w:t>where $k$ is number of folds and ${MSE}_</w:t>
+      </w:r>
+      <w:proofErr w:type="spellStart"/>
+      <w:r>
+        <w:rPr>
+          <w:i/>
+          <w:iCs/>
+          <w:color w:val="ED7D31" w:themeColor="accent2"/>
+        </w:rPr>
+        <w:t>i</w:t>
+      </w:r>
+      <w:proofErr w:type="spellEnd"/>
+      <w:r>
+        <w:rPr>
+          <w:i/>
+          <w:iCs/>
+          <w:color w:val="ED7D31" w:themeColor="accent2"/>
+        </w:rPr>
+        <w:t>$ is $</w:t>
+      </w:r>
+      <w:proofErr w:type="spellStart"/>
+      <w:r>
+        <w:rPr>
+          <w:i/>
+          <w:iCs/>
+          <w:color w:val="ED7D31" w:themeColor="accent2"/>
+        </w:rPr>
+        <w:t>TestMSE</w:t>
+      </w:r>
+      <w:proofErr w:type="spellEnd"/>
+      <w:r>
+        <w:rPr>
+          <w:i/>
+          <w:iCs/>
+          <w:color w:val="ED7D31" w:themeColor="accent2"/>
+        </w:rPr>
+        <w:t>$ on the $</w:t>
+      </w:r>
+      <w:proofErr w:type="spellStart"/>
+      <w:r>
+        <w:rPr>
+          <w:i/>
+          <w:iCs/>
+          <w:color w:val="ED7D31" w:themeColor="accent2"/>
+        </w:rPr>
+        <w:t>i$th</w:t>
+      </w:r>
+      <w:proofErr w:type="spellEnd"/>
+      <w:r>
+        <w:rPr>
+          <w:i/>
+          <w:iCs/>
+          <w:color w:val="ED7D31" w:themeColor="accent2"/>
+        </w:rPr>
+        <w:t xml:space="preserve"> iteration.</w:t>
+      </w:r>
+    </w:p>
+    <w:p/>
+    <w:p>
+      <w:pPr>
+        <w:rPr>
+          <w:rFonts w:cstheme="minorHAnsi"/>
+        </w:rPr>
+      </w:pPr>
+      <w:r>
+        <w:rPr>
+          <w:rFonts w:cstheme="minorHAnsi"/>
+        </w:rPr>
+        <w:t xml:space="preserve">In addition, model validation for </w:t>
+      </w:r>
+      <w:r>
+        <w:t xml:space="preserve">Linear </w:t>
+      </w:r>
+      <w:r>
+        <w:t>Regression</w:t>
+      </w:r>
+      <w:r>
+        <w:rPr>
+          <w:rFonts w:cstheme="minorHAnsi"/>
         </w:rPr>
         <w:t xml:space="preserve"> </w:t>
       </w:r>
       <w:r>
         <w:rPr>
-          <w:i/>
-          <w:iCs/>
-          <w:color w:val="ED7D31" w:themeColor="accent2"/>
-        </w:rPr>
-        <w:t>and</w:t>
-      </w:r>
-      <w:r>
-        <w:t xml:space="preserve"> </w:t>
-      </w:r>
-      <w:r>
-        <w:t>takes the form that:</w:t>
-      </w:r>
-    </w:p>
-    <w:p/>
-    <w:p>
-      <w:pPr>
-        <w:rPr>
-          <w:i/>
-          <w:iCs/>
-          <w:color w:val="ED7D31" w:themeColor="accent2"/>
-        </w:rPr>
-      </w:pPr>
-      <w:r>
-        <w:rPr>
-          <w:i/>
-          <w:iCs/>
-          <w:color w:val="ED7D31" w:themeColor="accent2"/>
-        </w:rPr>
-        <w:t>\</w:t>
+          <w:rFonts w:cstheme="minorHAnsi"/>
+        </w:rPr>
+        <w:t xml:space="preserve">model can be </w:t>
       </w:r>
       <w:proofErr w:type="gramStart"/>
       <w:r>
         <w:rPr>
-          <w:i/>
-          <w:iCs/>
-          <w:color w:val="ED7D31" w:themeColor="accent2"/>
-        </w:rPr>
-        <w:t>begin</w:t>
+          <w:rFonts w:cstheme="minorHAnsi"/>
+        </w:rPr>
+        <w:t>taken into account</w:t>
       </w:r>
       <w:proofErr w:type="gramEnd"/>
       <w:r>
         <w:rPr>
-          <w:i/>
-          <w:iCs/>
-          <w:color w:val="ED7D31" w:themeColor="accent2"/>
-        </w:rPr>
-        <w:t>{equation}</w:t>
-      </w:r>
-    </w:p>
-    <w:p>
-      <w:pPr>
-        <w:rPr>
-          <w:i/>
-          <w:iCs/>
-          <w:color w:val="ED7D31" w:themeColor="accent2"/>
-        </w:rPr>
-      </w:pPr>
-      <w:r>
-        <w:rPr>
-          <w:i/>
-          <w:iCs/>
-          <w:color w:val="ED7D31" w:themeColor="accent2"/>
-        </w:rPr>
-        <w:t>Test MSE = \frac{1}{k} \sum_{</w:t>
-      </w:r>
-      <w:proofErr w:type="spellStart"/>
-      <w:r>
-        <w:rPr>
-          <w:i/>
-          <w:iCs/>
-          <w:color w:val="ED7D31" w:themeColor="accent2"/>
-        </w:rPr>
-        <w:t>i</w:t>
-      </w:r>
-      <w:proofErr w:type="spellEnd"/>
-      <w:r>
-        <w:rPr>
-          <w:i/>
-          <w:iCs/>
-          <w:color w:val="ED7D31" w:themeColor="accent2"/>
-        </w:rPr>
-        <w:t>=1}^{k} {MSE}_</w:t>
-      </w:r>
-      <w:proofErr w:type="spellStart"/>
-      <w:r>
-        <w:rPr>
-          <w:i/>
-          <w:iCs/>
-          <w:color w:val="ED7D31" w:themeColor="accent2"/>
-        </w:rPr>
-        <w:t>i</w:t>
-      </w:r>
-      <w:proofErr w:type="spellEnd"/>
-    </w:p>
-    <w:p>
-      <w:pPr>
-        <w:rPr>
-          <w:i/>
-          <w:iCs/>
-          <w:color w:val="ED7D31" w:themeColor="accent2"/>
-        </w:rPr>
-      </w:pPr>
-      <w:r>
-        <w:rPr>
-          <w:i/>
-          <w:iCs/>
-          <w:color w:val="ED7D31" w:themeColor="accent2"/>
-        </w:rPr>
-        <w:t>\</w:t>
-      </w:r>
-      <w:proofErr w:type="gramStart"/>
-      <w:r>
-        <w:rPr>
-          <w:i/>
-          <w:iCs/>
-          <w:color w:val="ED7D31" w:themeColor="accent2"/>
-        </w:rPr>
-        <w:t>end</w:t>
-      </w:r>
-      <w:proofErr w:type="gramEnd"/>
-      <w:r>
-        <w:rPr>
-          <w:i/>
-          <w:iCs/>
-          <w:color w:val="ED7D31" w:themeColor="accent2"/>
-        </w:rPr>
-        <w:t>{equation}</w:t>
-      </w:r>
-    </w:p>
-    <w:p>
-      <w:pPr>
-        <w:rPr>
-          <w:i/>
-          <w:iCs/>
-          <w:color w:val="ED7D31" w:themeColor="accent2"/>
-        </w:rPr>
-      </w:pPr>
-    </w:p>
-    <w:p>
-      <w:pPr>
-        <w:rPr>
-          <w:i/>
-          <w:iCs/>
-          <w:color w:val="ED7D31" w:themeColor="accent2"/>
-        </w:rPr>
-      </w:pPr>
-      <w:r>
-        <w:rPr>
-          <w:i/>
-          <w:iCs/>
-          <w:color w:val="ED7D31" w:themeColor="accent2"/>
-        </w:rPr>
-        <w:t>where $k$ is number of folds and ${MSE}_</w:t>
-      </w:r>
-      <w:proofErr w:type="spellStart"/>
-      <w:r>
-        <w:rPr>
-          <w:i/>
-          <w:iCs/>
-          <w:color w:val="ED7D31" w:themeColor="accent2"/>
-        </w:rPr>
-        <w:t>i</w:t>
-      </w:r>
-      <w:proofErr w:type="spellEnd"/>
-      <w:r>
-        <w:rPr>
-          <w:i/>
-          <w:iCs/>
-          <w:color w:val="ED7D31" w:themeColor="accent2"/>
-        </w:rPr>
-        <w:t>$ is $</w:t>
-      </w:r>
-      <w:proofErr w:type="spellStart"/>
-      <w:r>
-        <w:rPr>
-          <w:i/>
-          <w:iCs/>
-          <w:color w:val="ED7D31" w:themeColor="accent2"/>
-        </w:rPr>
-        <w:t>TestMSE</w:t>
-      </w:r>
-      <w:proofErr w:type="spellEnd"/>
-      <w:r>
-        <w:rPr>
-          <w:i/>
-          <w:iCs/>
-          <w:color w:val="ED7D31" w:themeColor="accent2"/>
-        </w:rPr>
-        <w:t>$ on the $</w:t>
-      </w:r>
-      <w:proofErr w:type="spellStart"/>
-      <w:r>
-        <w:rPr>
-          <w:i/>
-          <w:iCs/>
-          <w:color w:val="ED7D31" w:themeColor="accent2"/>
-        </w:rPr>
-        <w:t>i$th</w:t>
-      </w:r>
-      <w:proofErr w:type="spellEnd"/>
-      <w:r>
-        <w:rPr>
-          <w:i/>
-          <w:iCs/>
-          <w:color w:val="ED7D31" w:themeColor="accent2"/>
-        </w:rPr>
-        <w:t xml:space="preserve"> iteration.</w:t>
-      </w:r>
-    </w:p>
-    <w:p/>
-    <w:p>
-      <w:pPr>
-        <w:rPr>
-          <w:rFonts w:cstheme="minorHAnsi"/>
-        </w:rPr>
-      </w:pPr>
-      <w:r>
-        <w:rPr>
-          <w:rFonts w:cstheme="minorHAnsi"/>
-        </w:rPr>
-        <w:t xml:space="preserve">In addition, model validation for </w:t>
-      </w:r>
-      <w:r>
-        <w:t xml:space="preserve">Linear </w:t>
-      </w:r>
-      <w:r>
-        <w:t>Regression</w:t>
-      </w:r>
-      <w:r>
-        <w:rPr>
-          <w:rFonts w:cstheme="minorHAnsi"/>
-        </w:rPr>
-        <w:t xml:space="preserve"> </w:t>
-      </w:r>
-      <w:r>
-        <w:rPr>
-          <w:rFonts w:cstheme="minorHAnsi"/>
-        </w:rPr>
-        <w:t xml:space="preserve">model can be </w:t>
-      </w:r>
-      <w:proofErr w:type="gramStart"/>
-      <w:r>
-        <w:rPr>
-          <w:rFonts w:cstheme="minorHAnsi"/>
-        </w:rPr>
-        <w:t>taken into account</w:t>
-      </w:r>
-      <w:proofErr w:type="gramEnd"/>
-      <w:r>
-        <w:rPr>
           <w:rFonts w:cstheme="minorHAnsi"/>
         </w:rPr>
         <w:t xml:space="preserve">. For instance, Linear Regression needs to match couple assumptions. The </w:t>
@@ -2082,7 +2082,14 @@
         <w:rPr>
           <w:rFonts w:cstheme="minorHAnsi"/>
         </w:rPr>
-        <w:t xml:space="preserve">relationship between the dependent and independent variable </w:t>
+        <w:t xml:space="preserve">relationship between the </w:t>
+      </w:r>
+      <w:r>
+        <w:rPr>
+          <w:rFonts w:cstheme="minorHAnsi"/>
+        </w:rPr>
+        <w:lastRenderedPageBreak/>
+        <w:t xml:space="preserve">dependent and independent variable </w:t>
       </w:r>
       <w:r>
         <w:rPr>
@@ -3183,10 +3190,25 @@
     </w:p>
     <w:p>
       <w:r>
+        <w:t>Since the accesses to process-related data on different operating systems were different, the predicted columns in data frame were different based on data for different platforms.</w:t>
+      </w:r>
+    </w:p>
+    <w:p>
+      <w:r>
+        <w:t xml:space="preserve"> </w:t>
+      </w:r>
+    </w:p>
+    <w:p>
+      <w:proofErr w:type="spellStart"/>
+      <w:r>
         <w:t>I</w:t>
       </w:r>
       <w:r>
-        <w:t>f the user chose Linear Regression for process prediction, i</w:t>
+        <w:t>f t</w:t>
+      </w:r>
+      <w:proofErr w:type="spellEnd"/>
+      <w:r>
+        <w:t>he user chose Linear Regression for process prediction, i</w:t>
       </w:r>
       <w:r>
         <w:t xml:space="preserve">n preparation for building </w:t>
@@ -3327,79 +3349,7 @@
       </w:r>
       <w:proofErr w:type="spellEnd"/>
       <w:r>
-        <w:t xml:space="preserve"> function was utilized to select the optimal hyperparameters for the Random Forest Regression model on the Linux and MacOS data. The selected parameters for the Linux data were that $</w:t>
-      </w:r>
-      <w:proofErr w:type="spellStart"/>
-      <w:r>
-        <w:t>maxDepth</w:t>
-      </w:r>
-      <w:proofErr w:type="spellEnd"/>
-      <w:r>
-        <w:t>$ was $7$, and $</w:t>
-      </w:r>
-      <w:proofErr w:type="spellStart"/>
-      <w:r>
-        <w:t>maxFeatures</w:t>
-      </w:r>
-      <w:proofErr w:type="spellEnd"/>
-      <w:r>
-        <w:t>$ was $sqrt$, and $</w:t>
-      </w:r>
-      <w:proofErr w:type="spellStart"/>
-      <w:r>
-        <w:t>minSamplesLeaf</w:t>
-      </w:r>
-      <w:proofErr w:type="spellEnd"/>
-      <w:r>
-        <w:t>$ was $1$, and $</w:t>
-      </w:r>
-      <w:proofErr w:type="spellStart"/>
-      <w:r>
-        <w:t>nEstimators</w:t>
-      </w:r>
-      <w:proofErr w:type="spellEnd"/>
-      <w:r>
-        <w:t xml:space="preserve">$ was $500$, and $random state$ was $42$. Similarly, for the MacOS data, the </w:t>
-      </w:r>
-      <w:proofErr w:type="spellStart"/>
-      <w:r>
-        <w:t>GridSearchCV</w:t>
-      </w:r>
-      <w:proofErr w:type="spellEnd"/>
-      <w:r>
-        <w:t xml:space="preserve"> function selected parameters that $</w:t>
-      </w:r>
-      <w:proofErr w:type="spellStart"/>
-      <w:r>
-        <w:t>maxDepth</w:t>
-      </w:r>
-      <w:proofErr w:type="spellEnd"/>
-      <w:r>
-        <w:t>$ was $7$, and $</w:t>
-      </w:r>
-      <w:proofErr w:type="spellStart"/>
-      <w:r>
-        <w:t>maxFeatures</w:t>
-      </w:r>
-      <w:proofErr w:type="spellEnd"/>
-      <w:r>
-        <w:t>$ was $sqrt$, and $</w:t>
-      </w:r>
-      <w:proofErr w:type="spellStart"/>
-      <w:r>
-        <w:t>minSamplesLeaf</w:t>
-      </w:r>
-      <w:proofErr w:type="spellEnd"/>
-      <w:r>
-        <w:t>$ was $1$, and $</w:t>
-      </w:r>
-      <w:proofErr w:type="spellStart"/>
-      <w:r>
-        <w:t>nEstimators</w:t>
-      </w:r>
-      <w:proofErr w:type="spellEnd"/>
-      <w:r>
-        <w:t>$ was $300$, and $random state$ was $2017$. By utilizing these parameters, the Random Forest Regression model was able to achieve optimal performance for the given datasets.</w:t>
+        <w:t xml:space="preserve"> function was utilized to select the optimal hyperparameters for the Random Forest Regression model on the Linux and MacOS data. By utilizing these parameters, the Random Forest Regression model was able to achieve optimal performance for the given datasets. And variable importance was calculated. </w:t>
       </w:r>
     </w:p>
     <w:p>
@@ -5027,260 +4977,829 @@
     <w:p/>
     <w:p>
       <w:r>
-        <w:t xml:space="preserve">After analyzing </w:t>
-      </w:r>
-      <w:r>
-        <w:t>Fig</w:t>
-      </w:r>
-      <w:r>
+        <w:t>For Random Forest Regression, the selected parameters for model based on the Linux data were that $</w:t>
+      </w:r>
+      <w:proofErr w:type="spellStart"/>
+      <w:r>
+        <w:t>maxDepth</w:t>
+      </w:r>
+      <w:proofErr w:type="spellEnd"/>
+      <w:r>
+        <w:t>$ was $7$, and $</w:t>
+      </w:r>
+      <w:proofErr w:type="spellStart"/>
+      <w:r>
+        <w:t>maxFeatures</w:t>
+      </w:r>
+      <w:proofErr w:type="spellEnd"/>
+      <w:r>
+        <w:t>$ was $sqrt$, and $</w:t>
+      </w:r>
+      <w:proofErr w:type="spellStart"/>
+      <w:r>
+        <w:t>minSamplesLeaf</w:t>
+      </w:r>
+      <w:proofErr w:type="spellEnd"/>
+      <w:r>
+        <w:t>$ was $1$, and $</w:t>
+      </w:r>
+      <w:proofErr w:type="spellStart"/>
+      <w:r>
+        <w:t>nEstimators</w:t>
+      </w:r>
+      <w:proofErr w:type="spellEnd"/>
+      <w:r>
+        <w:t xml:space="preserve">$ was $500$, and $random state$ was $42$. Similarly, based on the MacOS data, the </w:t>
+      </w:r>
+      <w:proofErr w:type="spellStart"/>
+      <w:r>
+        <w:t>GridSearchCV</w:t>
+      </w:r>
+      <w:proofErr w:type="spellEnd"/>
+      <w:r>
+        <w:t xml:space="preserve"> function selected parameters that $</w:t>
+      </w:r>
+      <w:proofErr w:type="spellStart"/>
+      <w:r>
+        <w:t>maxDepth</w:t>
+      </w:r>
+      <w:proofErr w:type="spellEnd"/>
+      <w:r>
+        <w:t>$ was $7$, and $</w:t>
+      </w:r>
+      <w:proofErr w:type="spellStart"/>
+      <w:r>
+        <w:t>maxFeatures</w:t>
+      </w:r>
+      <w:proofErr w:type="spellEnd"/>
+      <w:r>
+        <w:t>$ was $sqrt$, and $</w:t>
+      </w:r>
+      <w:proofErr w:type="spellStart"/>
+      <w:r>
+        <w:t>minSamplesLeaf</w:t>
+      </w:r>
+      <w:proofErr w:type="spellEnd"/>
+      <w:r>
+        <w:t>$ was $1$, and $</w:t>
+      </w:r>
+      <w:proofErr w:type="spellStart"/>
+      <w:r>
+        <w:t>nEstimators</w:t>
+      </w:r>
+      <w:proofErr w:type="spellEnd"/>
+      <w:r>
+        <w:t>$ was $300$, and $random state$ was $2017$.</w:t>
+      </w:r>
+    </w:p>
+    <w:p/>
+    <w:p>
+      <w:r>
+        <w:t>After analyzing Fig. \ref{</w:t>
+      </w:r>
+      <w:proofErr w:type="spellStart"/>
+      <w:r>
+        <w:t>fig:linux</w:t>
+      </w:r>
+      <w:proofErr w:type="spellEnd"/>
+      <w:r>
+        <w:t>} and Fig. \ref{</w:t>
+      </w:r>
+      <w:proofErr w:type="spellStart"/>
+      <w:r>
+        <w:t>fig:mac</w:t>
+      </w:r>
+      <w:proofErr w:type="spellEnd"/>
+      <w:r>
+        <w:t>}, it is evident that Linear Regression was not an effective machine learning algorithm for the Linux and macOS datasets. Both scatter plots “Actual value Vs Predicted value” were slightly curve. The data exhibited insufficient linearity, which resulted in inaccurate predictions. Conversely, Random Forest Regression algorithm proved to be successful in fitting the data and produced better results.</w:t>
+      </w:r>
+    </w:p>
+    <w:p/>
+    <w:p>
+      <w:r>
+        <w:t>Based on Table \ref{</w:t>
+      </w:r>
+      <w:proofErr w:type="spellStart"/>
+      <w:r>
+        <w:t>tab:linux</w:t>
+      </w:r>
+      <w:proofErr w:type="spellEnd"/>
+      <w:r>
+        <w:t>} and Table \ref{</w:t>
+      </w:r>
+      <w:proofErr w:type="spellStart"/>
+      <w:r>
+        <w:t>tab:mac</w:t>
+      </w:r>
+      <w:proofErr w:type="spellEnd"/>
+      <w:r>
+        <w:t>}, Random Forest Regression outperformed the other models in terms of both training and testing performance while both data collected on MacBook and Linux operating system were processed. It achieved the lowest MSE, RMSE and R-squared scores on the testing data, indicating a higher level of accuracy in its predictions and a better fit to the data. In contrast, Linear Regression exhibited a lower level of accuracy in its predictions, with higher MSE and RMSE and R-squared scores on the testing data.</w:t>
+      </w:r>
+    </w:p>
+    <w:p/>
+    <w:p>
+      <w:r>
+        <w:t>Overall, Random Forest Regression may be a better choice for predicting the outcome variable based on the given input variables. However, further investigation and evaluation may be necessary to determine the optimal model for a particular application.</w:t>
+      </w:r>
+    </w:p>
+    <w:p/>
+    <w:p>
+      <w:pPr>
+        <w:pStyle w:val="Heading1"/>
+      </w:pPr>
+      <w:r>
+        <w:t xml:space="preserve">5. Challenges </w:t>
+      </w:r>
+      <w:r>
+        <w:t>and Future Work</w:t>
+      </w:r>
+    </w:p>
+    <w:p>
+      <w:r>
+        <w:t xml:space="preserve">The development of kernel modules poses various challenges that require careful consideration. </w:t>
+      </w:r>
+      <w:r>
+        <w:t>K</w:t>
+      </w:r>
+      <w:r>
+        <w:t xml:space="preserve">ernel module development presents a significant debugging challenge. Unlike regular user space applications, kernel modules lack access to detailed debugging information provided by the operating system, making it arduous for developers to identify and resolve issues that may arise during the module's development process. Developers need to rely on various strategies to identify errors in their code, such as kernel logs, print statements, and kernel debuggers. However, these methods can be time-consuming and inefficient, especially when dealing with complex kernel modules. Despite this challenge, the use of virtual machines, which is the </w:t>
+      </w:r>
+      <w:r>
+        <w:t xml:space="preserve">only </w:t>
+      </w:r>
+      <w:r>
+        <w:t>method applied in this work and make the work relatively easy, can help isolate and reproduce kernel module-related problems in a controlled environment, facilitating the debugging process.</w:t>
+      </w:r>
+      <w:r>
+        <w:t xml:space="preserve"> However, it is not efficient enough for developers to deal with the tedious process of debugging in this work and the potential issues may occur without being caught by operating system or developers. </w:t>
+      </w:r>
+    </w:p>
+    <w:p/>
+    <w:p>
+      <w:r>
+        <w:lastRenderedPageBreak/>
+        <w:t xml:space="preserve">Furthermore, not all process-related information is accessible on both operating system. Some inherent limitations exist within kernel modules to access information, resulting in incomplete data collection by the kernel module. In addition, </w:t>
+      </w:r>
+      <w:r>
+        <w:t xml:space="preserve">built-in </w:t>
+      </w:r>
+      <w:r>
+        <w:t>P</w:t>
+      </w:r>
+      <w:r>
+        <w:t xml:space="preserve">ython </w:t>
+      </w:r>
+      <w:r>
+        <w:t>functions are</w:t>
+      </w:r>
+      <w:r>
+        <w:t xml:space="preserve"> not capable to</w:t>
+      </w:r>
+      <w:r>
+        <w:t xml:space="preserve"> </w:t>
+      </w:r>
+      <w:r>
+        <w:t>collect data related to</w:t>
+      </w:r>
+      <w:r>
+        <w:t xml:space="preserve"> io counter and net counter for each process</w:t>
+      </w:r>
+      <w:r>
+        <w:t xml:space="preserve">, which are critical factors for </w:t>
+      </w:r>
+      <w:r>
+        <w:t>p</w:t>
+      </w:r>
+      <w:r>
+        <w:t>rocess p</w:t>
+      </w:r>
+      <w:r>
+        <w:t>erformance.</w:t>
+      </w:r>
+    </w:p>
+    <w:p/>
+    <w:p>
+      <w:r>
+        <w:t>In future work for topic of process performance, other models with potentially superior performance can also be explored. Additionally, greater attention can be paid to model validation. To validate a model, checking certain assumptions during data preparation is necessary, as is the case with Random Forest Regression, and it is recommended to perform model validation for this type of model as well. Furthermore, more investigation of variable importance can be implemented to select the useful variable to interpret the most fitted forest \cite{b1}. Besides, the time required to load the machine learning Python script is considerable and takes several minutes. Therefore, it is important to explore ways to shorten the execution time and improve the efficiency of the process.</w:t>
+      </w:r>
+    </w:p>
+    <w:p>
+      <w:r>
+        <w:t> </w:t>
+      </w:r>
+    </w:p>
+    <w:p>
+      <w:pPr>
+        <w:pStyle w:val="Heading1"/>
+      </w:pPr>
+      <w:r>
+        <w:t xml:space="preserve">6. Conclusion </w:t>
+      </w:r>
+    </w:p>
+    <w:p>
+      <w:r>
+        <w:t xml:space="preserve">In conclusion, to make accurate predictions, it is essential to monitor various process metrics, such as CPU utilization, memory usage, I/O throughput, and response time. System configurations can also be adjusted as needed to optimize performance, enabling processes to run efficiently and effectively. This </w:t>
+      </w:r>
+      <w:r>
+        <w:t xml:space="preserve">research explored the use of Linear Regression and Random Forest Regression models to estimate process performance and behavior in Linux and macOS operating systems. The study showed that only Random Forest Regression can accurately predict process performance based on collected data from both operating systems and it outperformed the Linear Regression in terms of training and testing accuracy. These results demonstrate </w:t>
+      </w:r>
+      <w:r>
+        <w:t xml:space="preserve">that not all machine learning algorithms are suitable for prediction and </w:t>
+      </w:r>
+      <w:r>
+        <w:t>the</w:t>
+      </w:r>
+      <w:r>
+        <w:t>re is a</w:t>
+      </w:r>
+      <w:r>
+        <w:t xml:space="preserve"> potential of machine learning techniques in analyzing and understanding process performance in different operating systems. These predictions made by Random Forest Regression can provide valuable insights into how processes are performing, which predicting process performance can help achieve a more efficient system performance and enable programs to run efficiently, which is essential for optimal system functionality. The developed models provide a foundation for future research in this field and may lead to improved system optimization and performance.</w:t>
+      </w:r>
+    </w:p>
+    <w:p>
+      <w:pPr>
+        <w:pStyle w:val="Heading1"/>
+      </w:pPr>
+      <w:r>
+        <w:t>7. Reference</w:t>
+      </w:r>
+    </w:p>
+    <w:p>
+      <w:pPr>
+        <w:rPr>
+          <w:i/>
+          <w:iCs/>
+          <w:color w:val="ED7D31" w:themeColor="accent2"/>
+        </w:rPr>
+      </w:pPr>
+      <w:r>
+        <w:rPr>
+          <w:i/>
+          <w:iCs/>
+          <w:color w:val="ED7D31" w:themeColor="accent2"/>
+        </w:rPr>
+        <w:t>\</w:t>
+      </w:r>
+      <w:proofErr w:type="gramStart"/>
+      <w:r>
+        <w:rPr>
+          <w:i/>
+          <w:iCs/>
+          <w:color w:val="ED7D31" w:themeColor="accent2"/>
+        </w:rPr>
+        <w:t>begin</w:t>
+      </w:r>
+      <w:proofErr w:type="gramEnd"/>
+      <w:r>
+        <w:rPr>
+          <w:i/>
+          <w:iCs/>
+          <w:color w:val="ED7D31" w:themeColor="accent2"/>
+        </w:rPr>
+        <w:t>{</w:t>
+      </w:r>
+      <w:proofErr w:type="spellStart"/>
+      <w:r>
+        <w:rPr>
+          <w:i/>
+          <w:iCs/>
+          <w:color w:val="ED7D31" w:themeColor="accent2"/>
+        </w:rPr>
+        <w:t>thebibliography</w:t>
+      </w:r>
+      <w:proofErr w:type="spellEnd"/>
+      <w:r>
+        <w:rPr>
+          <w:i/>
+          <w:iCs/>
+          <w:color w:val="ED7D31" w:themeColor="accent2"/>
+        </w:rPr>
+        <w:t>}{00}</w:t>
+      </w:r>
+    </w:p>
+    <w:p>
+      <w:pPr>
+        <w:rPr>
+          <w:i/>
+          <w:iCs/>
+          <w:color w:val="ED7D31" w:themeColor="accent2"/>
+        </w:rPr>
+      </w:pPr>
+    </w:p>
+    <w:p>
+      <w:pPr>
+        <w:rPr>
+          <w:i/>
+          <w:iCs/>
+          <w:color w:val="ED7D31" w:themeColor="accent2"/>
+        </w:rPr>
+      </w:pPr>
+      <w:r>
+        <w:rPr>
+          <w:i/>
+          <w:iCs/>
+          <w:color w:val="ED7D31" w:themeColor="accent2"/>
+        </w:rPr>
+        <w:t>\</w:t>
+      </w:r>
+      <w:proofErr w:type="spellStart"/>
+      <w:proofErr w:type="gramStart"/>
+      <w:r>
+        <w:rPr>
+          <w:i/>
+          <w:iCs/>
+          <w:color w:val="ED7D31" w:themeColor="accent2"/>
+        </w:rPr>
+        <w:t>bibitem</w:t>
+      </w:r>
+      <w:proofErr w:type="spellEnd"/>
+      <w:proofErr w:type="gramEnd"/>
+      <w:r>
+        <w:rPr>
+          <w:i/>
+          <w:iCs/>
+          <w:color w:val="ED7D31" w:themeColor="accent2"/>
+        </w:rPr>
+        <w:t>{b</w:t>
+      </w:r>
+      <w:r>
+        <w:rPr>
+          <w:i/>
+          <w:iCs/>
+          <w:color w:val="ED7D31" w:themeColor="accent2"/>
+        </w:rPr>
+        <w:t>1</w:t>
+      </w:r>
+      <w:r>
+        <w:rPr>
+          <w:i/>
+          <w:iCs/>
+          <w:color w:val="ED7D31" w:themeColor="accent2"/>
+        </w:rPr>
+        <w:t xml:space="preserve">} </w:t>
+      </w:r>
+      <w:r>
+        <w:rPr>
+          <w:i/>
+          <w:iCs/>
+          <w:color w:val="ED7D31" w:themeColor="accent2"/>
+        </w:rPr>
+        <w:t>A</w:t>
+      </w:r>
+      <w:r>
+        <w:rPr>
+          <w:i/>
+          <w:iCs/>
+          <w:color w:val="ED7D31" w:themeColor="accent2"/>
+        </w:rPr>
         <w:t>.</w:t>
       </w:r>
       <w:r>
+        <w:rPr>
+          <w:i/>
+          <w:iCs/>
+          <w:color w:val="ED7D31" w:themeColor="accent2"/>
+        </w:rPr>
+        <w:t xml:space="preserve"> Cutler, D. R</w:t>
+      </w:r>
+      <w:r>
+        <w:rPr>
+          <w:i/>
+          <w:iCs/>
+          <w:color w:val="ED7D31" w:themeColor="accent2"/>
+        </w:rPr>
+        <w:t>.</w:t>
+      </w:r>
+      <w:r>
+        <w:rPr>
+          <w:i/>
+          <w:iCs/>
+          <w:color w:val="ED7D31" w:themeColor="accent2"/>
+        </w:rPr>
+        <w:t xml:space="preserve"> Cutler and J</w:t>
+      </w:r>
+      <w:r>
+        <w:rPr>
+          <w:i/>
+          <w:iCs/>
+          <w:color w:val="ED7D31" w:themeColor="accent2"/>
+        </w:rPr>
+        <w:t>.</w:t>
+      </w:r>
+      <w:r>
+        <w:rPr>
+          <w:i/>
+          <w:iCs/>
+          <w:color w:val="ED7D31" w:themeColor="accent2"/>
+        </w:rPr>
+        <w:t xml:space="preserve"> R. Stevens</w:t>
+      </w:r>
+      <w:r>
+        <w:rPr>
+          <w:i/>
+          <w:iCs/>
+          <w:color w:val="ED7D31" w:themeColor="accent2"/>
+        </w:rPr>
+        <w:t>, “</w:t>
+      </w:r>
+      <w:r>
+        <w:rPr>
+          <w:i/>
+          <w:iCs/>
+          <w:color w:val="ED7D31" w:themeColor="accent2"/>
+        </w:rPr>
+        <w:t>Random Forests</w:t>
+      </w:r>
+      <w:r>
+        <w:rPr>
+          <w:i/>
+          <w:iCs/>
+          <w:color w:val="ED7D31" w:themeColor="accent2"/>
+        </w:rPr>
+        <w:t xml:space="preserve">,” </w:t>
+      </w:r>
+      <w:r>
+        <w:rPr>
+          <w:i/>
+          <w:iCs/>
+          <w:color w:val="ED7D31" w:themeColor="accent2"/>
+        </w:rPr>
+        <w:t>Ensemble Machine Learning: Methods and Applications</w:t>
+      </w:r>
+      <w:r>
+        <w:rPr>
+          <w:i/>
+          <w:iCs/>
+          <w:color w:val="ED7D31" w:themeColor="accent2"/>
+        </w:rPr>
+        <w:t xml:space="preserve">, </w:t>
+      </w:r>
+      <w:r>
+        <w:rPr>
+          <w:i/>
+          <w:iCs/>
+          <w:color w:val="ED7D31" w:themeColor="accent2"/>
+        </w:rPr>
+        <w:t>pp.</w:t>
+      </w:r>
+      <w:r>
+        <w:rPr>
+          <w:i/>
+          <w:iCs/>
+          <w:color w:val="ED7D31" w:themeColor="accent2"/>
+        </w:rPr>
         <w:t xml:space="preserve"> </w:t>
       </w:r>
       <w:r>
-        <w:t>\ref{</w:t>
-      </w:r>
-      <w:proofErr w:type="spellStart"/>
-      <w:r>
-        <w:t>fig</w:t>
-      </w:r>
-      <w:r>
-        <w:t>:linux</w:t>
-      </w:r>
-      <w:proofErr w:type="spellEnd"/>
-      <w:r>
+        <w:rPr>
+          <w:i/>
+          <w:iCs/>
+          <w:color w:val="ED7D31" w:themeColor="accent2"/>
+        </w:rPr>
+        <w:t>157-176</w:t>
+      </w:r>
+      <w:r>
+        <w:rPr>
+          <w:i/>
+          <w:iCs/>
+          <w:color w:val="ED7D31" w:themeColor="accent2"/>
+        </w:rPr>
+        <w:t xml:space="preserve">, </w:t>
+      </w:r>
+      <w:r>
+        <w:rPr>
+          <w:i/>
+          <w:iCs/>
+          <w:color w:val="ED7D31" w:themeColor="accent2"/>
+        </w:rPr>
+        <w:t>January 2011</w:t>
+      </w:r>
+      <w:r>
+        <w:rPr>
+          <w:i/>
+          <w:iCs/>
+          <w:color w:val="ED7D31" w:themeColor="accent2"/>
+        </w:rPr>
+        <w:t xml:space="preserve"> </w:t>
+      </w:r>
+    </w:p>
+    <w:p>
+      <w:pPr>
+        <w:rPr>
+          <w:i/>
+          <w:iCs/>
+          <w:color w:val="ED7D31" w:themeColor="accent2"/>
+        </w:rPr>
+      </w:pPr>
+    </w:p>
+    <w:p>
+      <w:pPr>
+        <w:rPr>
+          <w:i/>
+          <w:iCs/>
+          <w:color w:val="ED7D31" w:themeColor="accent2"/>
+        </w:rPr>
+      </w:pPr>
+      <w:r>
+        <w:rPr>
+          <w:i/>
+          <w:iCs/>
+          <w:color w:val="ED7D31" w:themeColor="accent2"/>
+        </w:rPr>
+        <w:lastRenderedPageBreak/>
+        <w:t>\</w:t>
+      </w:r>
+      <w:proofErr w:type="spellStart"/>
+      <w:proofErr w:type="gramStart"/>
+      <w:r>
+        <w:rPr>
+          <w:i/>
+          <w:iCs/>
+          <w:color w:val="ED7D31" w:themeColor="accent2"/>
+        </w:rPr>
+        <w:t>bibitem</w:t>
+      </w:r>
+      <w:proofErr w:type="spellEnd"/>
+      <w:proofErr w:type="gramEnd"/>
+      <w:r>
+        <w:rPr>
+          <w:i/>
+          <w:iCs/>
+          <w:color w:val="ED7D31" w:themeColor="accent2"/>
+        </w:rPr>
+        <w:t>{b</w:t>
+      </w:r>
+      <w:r>
+        <w:rPr>
+          <w:i/>
+          <w:iCs/>
+          <w:color w:val="ED7D31" w:themeColor="accent2"/>
+        </w:rPr>
+        <w:t>2</w:t>
+      </w:r>
+      <w:r>
+        <w:rPr>
+          <w:i/>
+          <w:iCs/>
+          <w:color w:val="ED7D31" w:themeColor="accent2"/>
+        </w:rPr>
         <w:t xml:space="preserve">} </w:t>
       </w:r>
       <w:r>
-        <w:t xml:space="preserve">and </w:t>
-      </w:r>
-      <w:r>
-        <w:t>Fig</w:t>
-      </w:r>
-      <w:r>
+        <w:rPr>
+          <w:i/>
+          <w:iCs/>
+          <w:color w:val="ED7D31" w:themeColor="accent2"/>
+        </w:rPr>
+        <w:t xml:space="preserve">F. </w:t>
+      </w:r>
+      <w:proofErr w:type="spellStart"/>
+      <w:r>
+        <w:rPr>
+          <w:i/>
+          <w:iCs/>
+          <w:color w:val="ED7D31" w:themeColor="accent2"/>
+        </w:rPr>
+        <w:t>Alenezi</w:t>
+      </w:r>
+      <w:proofErr w:type="spellEnd"/>
+      <w:r>
+        <w:rPr>
+          <w:i/>
+          <w:iCs/>
+          <w:color w:val="ED7D31" w:themeColor="accent2"/>
+        </w:rPr>
+        <w:t xml:space="preserve">, and C. P. </w:t>
+      </w:r>
+      <w:proofErr w:type="spellStart"/>
+      <w:r>
+        <w:rPr>
+          <w:i/>
+          <w:iCs/>
+          <w:color w:val="ED7D31" w:themeColor="accent2"/>
+        </w:rPr>
+        <w:t>Tsokos</w:t>
+      </w:r>
+      <w:proofErr w:type="spellEnd"/>
+      <w:r>
+        <w:rPr>
+          <w:i/>
+          <w:iCs/>
+          <w:color w:val="ED7D31" w:themeColor="accent2"/>
+        </w:rPr>
+        <w:t xml:space="preserve">, “Machine Learning Approach to Predict Computer Operating Systems Vulnerabilities,” </w:t>
+      </w:r>
+      <w:r>
+        <w:rPr>
+          <w:i/>
+          <w:iCs/>
+          <w:color w:val="ED7D31" w:themeColor="accent2"/>
+        </w:rPr>
+        <w:t xml:space="preserve">2020 3rd International Conference on Computer Applications </w:t>
+      </w:r>
+      <w:r>
+        <w:rPr>
+          <w:i/>
+          <w:iCs/>
+          <w:color w:val="ED7D31" w:themeColor="accent2"/>
+        </w:rPr>
+        <w:t>and</w:t>
+      </w:r>
+      <w:r>
+        <w:rPr>
+          <w:i/>
+          <w:iCs/>
+          <w:color w:val="ED7D31" w:themeColor="accent2"/>
+        </w:rPr>
+        <w:t xml:space="preserve"> Information Security (ICCAIS)</w:t>
+      </w:r>
+      <w:r>
+        <w:rPr>
+          <w:i/>
+          <w:iCs/>
+          <w:color w:val="ED7D31" w:themeColor="accent2"/>
+        </w:rPr>
+        <w:t xml:space="preserve">, pp. 1 – 6, </w:t>
+      </w:r>
+      <w:r>
+        <w:rPr>
+          <w:i/>
+          <w:iCs/>
+          <w:color w:val="ED7D31" w:themeColor="accent2"/>
+        </w:rPr>
+        <w:t>March 2020</w:t>
+      </w:r>
+    </w:p>
+    <w:p>
+      <w:pPr>
+        <w:rPr>
+          <w:i/>
+          <w:iCs/>
+          <w:color w:val="ED7D31" w:themeColor="accent2"/>
+        </w:rPr>
+      </w:pPr>
+    </w:p>
+    <w:p>
+      <w:pPr>
+        <w:rPr>
+          <w:i/>
+          <w:iCs/>
+          <w:color w:val="ED7D31" w:themeColor="accent2"/>
+        </w:rPr>
+      </w:pPr>
+      <w:r>
+        <w:rPr>
+          <w:i/>
+          <w:iCs/>
+          <w:color w:val="ED7D31" w:themeColor="accent2"/>
+        </w:rPr>
+        <w:t>\</w:t>
+      </w:r>
+      <w:proofErr w:type="spellStart"/>
+      <w:proofErr w:type="gramStart"/>
+      <w:r>
+        <w:rPr>
+          <w:i/>
+          <w:iCs/>
+          <w:color w:val="ED7D31" w:themeColor="accent2"/>
+        </w:rPr>
+        <w:t>bibitem</w:t>
+      </w:r>
+      <w:proofErr w:type="spellEnd"/>
+      <w:proofErr w:type="gramEnd"/>
+      <w:r>
+        <w:rPr>
+          <w:i/>
+          <w:iCs/>
+          <w:color w:val="ED7D31" w:themeColor="accent2"/>
+        </w:rPr>
+        <w:t>{b</w:t>
+      </w:r>
+      <w:r>
+        <w:rPr>
+          <w:i/>
+          <w:iCs/>
+          <w:color w:val="ED7D31" w:themeColor="accent2"/>
+        </w:rPr>
+        <w:t>3</w:t>
+      </w:r>
+      <w:r>
+        <w:rPr>
+          <w:i/>
+          <w:iCs/>
+          <w:color w:val="ED7D31" w:themeColor="accent2"/>
+        </w:rPr>
+        <w:t xml:space="preserve">} </w:t>
+      </w:r>
+      <w:r>
+        <w:rPr>
+          <w:i/>
+          <w:iCs/>
+          <w:color w:val="ED7D31" w:themeColor="accent2"/>
+        </w:rPr>
+        <w:t>G</w:t>
+      </w:r>
+      <w:r>
+        <w:rPr>
+          <w:i/>
+          <w:iCs/>
+          <w:color w:val="ED7D31" w:themeColor="accent2"/>
+        </w:rPr>
         <w:t>.</w:t>
       </w:r>
       <w:r>
-        <w:t xml:space="preserve"> </w:t>
-      </w:r>
-      <w:r>
-        <w:t>\ref{</w:t>
-      </w:r>
-      <w:proofErr w:type="spellStart"/>
-      <w:r>
-        <w:t>fig</w:t>
-      </w:r>
-      <w:r>
-        <w:t>:</w:t>
-      </w:r>
-      <w:r>
-        <w:t>mac</w:t>
-      </w:r>
-      <w:proofErr w:type="spellEnd"/>
-      <w:r>
-        <w:t>}</w:t>
-      </w:r>
-      <w:r>
-        <w:t xml:space="preserve">, it is evident that </w:t>
-      </w:r>
-      <w:r>
-        <w:t>L</w:t>
-      </w:r>
-      <w:r>
-        <w:t xml:space="preserve">inear </w:t>
-      </w:r>
-      <w:r>
-        <w:t>R</w:t>
-      </w:r>
-      <w:r>
-        <w:t xml:space="preserve">egression was not an effective machine learning algorithm for the Linux and macOS datasets. The data exhibited insufficient linearity, which resulted in inaccurate predictions. Conversely, </w:t>
-      </w:r>
-      <w:r>
-        <w:t>R</w:t>
-      </w:r>
-      <w:r>
-        <w:t xml:space="preserve">andom </w:t>
-      </w:r>
-      <w:r>
-        <w:t>Forest R</w:t>
-      </w:r>
-      <w:r>
-        <w:t>egression algorithm proved to be successful in fitting the data and produced better results.</w:t>
-      </w:r>
-    </w:p>
-    <w:p/>
-    <w:p>
-      <w:r>
-        <w:t>Based on Table \ref{</w:t>
-      </w:r>
-      <w:proofErr w:type="spellStart"/>
-      <w:r>
-        <w:t>tab:linux</w:t>
-      </w:r>
-      <w:proofErr w:type="spellEnd"/>
-      <w:r>
-        <w:t>} and Table \ref{</w:t>
-      </w:r>
-      <w:proofErr w:type="spellStart"/>
-      <w:r>
-        <w:t>tab:mac</w:t>
-      </w:r>
-      <w:proofErr w:type="spellEnd"/>
-      <w:r>
-        <w:t>}, Random Forest Regression outperformed the other models in terms of both training and testing performance while both data collected on MacBook and Linux operating system were processed. It achieved the lowest MSE, RMSE and R-squared scores on the testing data, indicating a higher level of accuracy in its predictions and a better fit to the data. In contrast, Linear Regression exhibited a lower level of accuracy in its predictions, with higher MSE and RMSE and R-squared scores on the testing data.</w:t>
-      </w:r>
-    </w:p>
-    <w:p/>
-    <w:p>
-      <w:r>
-        <w:t xml:space="preserve">Overall, Random Forest Regression may be a better choice for predicting the outcome variable based on the given input variables. However, further investigation and evaluation may be necessary to determine the optimal model for a particular application. </w:t>
-      </w:r>
-    </w:p>
-    <w:p/>
-    <w:p/>
-    <w:p>
-      <w:pPr>
-        <w:pStyle w:val="Heading1"/>
-      </w:pPr>
-      <w:r>
-        <w:t xml:space="preserve">5. Challenges </w:t>
-      </w:r>
-      <w:r>
-        <w:t>and Future Work</w:t>
-      </w:r>
-    </w:p>
-    <w:p>
-      <w:r>
-        <w:t xml:space="preserve">The development of kernel modules poses various challenges that require careful consideration. </w:t>
-      </w:r>
-      <w:r>
-        <w:t>K</w:t>
-      </w:r>
-      <w:r>
-        <w:t xml:space="preserve">ernel module development presents a significant debugging challenge. Unlike regular user space applications, kernel modules lack access to detailed debugging information provided by the operating system, making it arduous for developers to identify and resolve issues that may arise during the module's development process. Developers need to rely on various strategies to identify errors in their code, such as kernel logs, print statements, and kernel debuggers. However, these methods can be time-consuming and inefficient, especially when dealing with complex kernel modules. Despite this challenge, the use of virtual machines, which is the </w:t>
-      </w:r>
-      <w:r>
-        <w:t xml:space="preserve">only </w:t>
-      </w:r>
-      <w:r>
-        <w:t>method applied in this work and make the work relatively easy, can help isolate and reproduce kernel module-related problems in a controlled environment, facilitating the debugging process.</w:t>
-      </w:r>
-      <w:r>
-        <w:t xml:space="preserve"> However, it is not efficient enough for developers to deal with the tedious process of debugging in this work and the potential issues may occur without being caught by operating system or developers. </w:t>
-      </w:r>
-    </w:p>
-    <w:p/>
-    <w:p>
-      <w:r>
-        <w:t xml:space="preserve">Furthermore, not all process-related information is accessible on both operating system. Some inherent limitations exist within kernel modules to access information, resulting in incomplete data collection by the kernel module. In addition, </w:t>
-      </w:r>
-      <w:r>
-        <w:t xml:space="preserve">built-in </w:t>
-      </w:r>
-      <w:r>
-        <w:t>P</w:t>
-      </w:r>
-      <w:r>
-        <w:t xml:space="preserve">ython </w:t>
-      </w:r>
-      <w:r>
-        <w:t>functions are</w:t>
-      </w:r>
-      <w:r>
-        <w:t xml:space="preserve"> not capable to</w:t>
-      </w:r>
-      <w:r>
-        <w:t xml:space="preserve"> </w:t>
-      </w:r>
-      <w:r>
-        <w:t>collect data related to</w:t>
-      </w:r>
-      <w:r>
-        <w:t xml:space="preserve"> io counter and net counter for each process</w:t>
-      </w:r>
-      <w:r>
-        <w:t xml:space="preserve">, which are critical factors for </w:t>
-      </w:r>
-      <w:r>
-        <w:t>p</w:t>
-      </w:r>
-      <w:r>
-        <w:t>rocess p</w:t>
-      </w:r>
-      <w:r>
-        <w:t>erformance.</w:t>
-      </w:r>
-    </w:p>
-    <w:p/>
-    <w:p>
-      <w:r>
-        <w:lastRenderedPageBreak/>
-        <w:t xml:space="preserve">In future </w:t>
-      </w:r>
-      <w:r>
-        <w:t>work for topic of process performance</w:t>
-      </w:r>
-      <w:r>
-        <w:t>, other models with potentially superior performance can also be explored</w:t>
-      </w:r>
-      <w:r>
-        <w:t xml:space="preserve">. </w:t>
-      </w:r>
-      <w:r>
-        <w:t xml:space="preserve">Additionally, greater attention can be paid to model validation. To validate a model, checking certain assumptions during data preparation is necessary, as is the case with </w:t>
-      </w:r>
-      <w:r>
-        <w:t>Random Forest Regression</w:t>
-      </w:r>
-      <w:r>
-        <w:t>, and it is recommended to perform model validation for this type of model as well.</w:t>
-      </w:r>
-      <w:r>
-        <w:t xml:space="preserve"> Furthermore, measures of variable importance can be implemented to select the useful variable to interpret the most fitted forest \cite{b1}.</w:t>
-      </w:r>
-      <w:r>
-        <w:t xml:space="preserve"> Besides, the time required to load the machine learning Python script is considerable and takes several minutes. Therefore, it is important to explore ways to shorten the execution time and improve the efficiency of the process.</w:t>
-      </w:r>
-    </w:p>
-    <w:p/>
-    <w:p>
-      <w:r>
-        <w:t> </w:t>
-      </w:r>
-    </w:p>
-    <w:p>
-      <w:pPr>
-        <w:pStyle w:val="Heading1"/>
-      </w:pPr>
-      <w:r>
-        <w:t xml:space="preserve">6. Conclusion </w:t>
-      </w:r>
-    </w:p>
-    <w:p>
-      <w:r>
-        <w:t xml:space="preserve">In conclusion, this research explored the use of Linear Regression and Random Forest Regression models to estimate process performance and behavior in Linux and macOS operating systems. The study showed that only Random Forest Regression can accurately predict process performance based on collected data from both operating systems and it outperformed the Linear Regression in terms of training and testing accuracy. These results demonstrate </w:t>
-      </w:r>
-      <w:r>
-        <w:t xml:space="preserve">that not all machine learning algorithms are suitable for prediction and </w:t>
-      </w:r>
-      <w:r>
-        <w:t>the</w:t>
-      </w:r>
-      <w:r>
-        <w:t>re is a</w:t>
-      </w:r>
-      <w:r>
-        <w:t xml:space="preserve"> potential of machine learning techniques in analyzing and understanding process performance in different operating systems. These predictions made by Random Forest Regression can provide valuable insights into how processes are performing, which predicting process performance can help achieve a more efficient system performance and enable programs to run efficiently, which is essential for optimal system functionality. The developed models provide a foundation for future research in this field and may lead to improved system optimization and performance.</w:t>
-      </w:r>
-    </w:p>
-    <w:p>
-      <w:pPr>
-        <w:pStyle w:val="Heading1"/>
-      </w:pPr>
-      <w:r>
-        <w:t>7. Reference</w:t>
-      </w:r>
+        <w:rPr>
+          <w:i/>
+          <w:iCs/>
+          <w:color w:val="ED7D31" w:themeColor="accent2"/>
+        </w:rPr>
+        <w:t xml:space="preserve"> A. F. </w:t>
+      </w:r>
+      <w:proofErr w:type="spellStart"/>
+      <w:r>
+        <w:rPr>
+          <w:i/>
+          <w:iCs/>
+          <w:color w:val="ED7D31" w:themeColor="accent2"/>
+        </w:rPr>
+        <w:t>Seber</w:t>
+      </w:r>
+      <w:proofErr w:type="spellEnd"/>
+      <w:r>
+        <w:rPr>
+          <w:i/>
+          <w:iCs/>
+          <w:color w:val="ED7D31" w:themeColor="accent2"/>
+        </w:rPr>
+        <w:t xml:space="preserve"> and Alan J. Lee</w:t>
+      </w:r>
+      <w:r>
+        <w:rPr>
+          <w:i/>
+          <w:iCs/>
+          <w:color w:val="ED7D31" w:themeColor="accent2"/>
+        </w:rPr>
+        <w:t xml:space="preserve">, </w:t>
+      </w:r>
+      <w:r>
+        <w:rPr>
+          <w:i/>
+          <w:iCs/>
+          <w:color w:val="ED7D31" w:themeColor="accent2"/>
+        </w:rPr>
+        <w:t>"Linear Regression Analysis"</w:t>
+      </w:r>
+      <w:r>
+        <w:rPr>
+          <w:i/>
+          <w:iCs/>
+          <w:color w:val="ED7D31" w:themeColor="accent2"/>
+        </w:rPr>
+        <w:t xml:space="preserve">, </w:t>
+      </w:r>
+      <w:r>
+        <w:rPr>
+          <w:i/>
+          <w:iCs/>
+          <w:color w:val="ED7D31" w:themeColor="accent2"/>
+        </w:rPr>
+        <w:t>Wiley</w:t>
+      </w:r>
+      <w:r>
+        <w:rPr>
+          <w:i/>
+          <w:iCs/>
+          <w:color w:val="ED7D31" w:themeColor="accent2"/>
+        </w:rPr>
+        <w:t xml:space="preserve">, </w:t>
+      </w:r>
+      <w:proofErr w:type="spellStart"/>
+      <w:r>
+        <w:rPr>
+          <w:i/>
+          <w:iCs/>
+          <w:color w:val="ED7D31" w:themeColor="accent2"/>
+        </w:rPr>
+        <w:t>Febr</w:t>
+      </w:r>
+      <w:proofErr w:type="spellEnd"/>
+      <w:r>
+        <w:rPr>
+          <w:i/>
+          <w:iCs/>
+          <w:color w:val="ED7D31" w:themeColor="accent2"/>
+        </w:rPr>
+        <w:t xml:space="preserve"> 2003 </w:t>
+      </w:r>
+    </w:p>
+    <w:p>
+      <w:pPr>
+        <w:rPr>
+          <w:i/>
+          <w:iCs/>
+          <w:color w:val="ED7D31" w:themeColor="accent2"/>
+        </w:rPr>
+      </w:pPr>
     </w:p>
     <w:p>
       <w:pPr>
@@ -5298,6 +5817,7 @@
         </w:rPr>
         <w:t>\</w:t>
       </w:r>
+      <w:proofErr w:type="spellStart"/>
       <w:proofErr w:type="gramStart"/>
       <w:r>
         <w:rPr>
@@ -5305,8 +5825,9 @@
           <w:iCs/>
           <w:color w:val="ED7D31" w:themeColor="accent2"/>
         </w:rPr>
-        <w:t>begin</w:t>
-      </w:r>
+        <w:t>bibitem</w:t>
+      </w:r>
+      <w:proofErr w:type="spellEnd"/>
       <w:proofErr w:type="gramEnd"/>
       <w:r>
         <w:rPr>
@@ -5314,70 +5835,6 @@
           <w:iCs/>
           <w:color w:val="ED7D31" w:themeColor="accent2"/>
         </w:rPr>
-        <w:t>{</w:t>
-      </w:r>
-      <w:proofErr w:type="spellStart"/>
-      <w:r>
-        <w:rPr>
-          <w:i/>
-          <w:iCs/>
-          <w:color w:val="ED7D31" w:themeColor="accent2"/>
-        </w:rPr>
-        <w:t>thebibliography</w:t>
-      </w:r>
-      <w:proofErr w:type="spellEnd"/>
-      <w:r>
-        <w:rPr>
-          <w:i/>
-          <w:iCs/>
-          <w:color w:val="ED7D31" w:themeColor="accent2"/>
-        </w:rPr>
-        <w:t>}{00}</w:t>
-      </w:r>
-    </w:p>
-    <w:p>
-      <w:pPr>
-        <w:rPr>
-          <w:i/>
-          <w:iCs/>
-          <w:color w:val="ED7D31" w:themeColor="accent2"/>
-        </w:rPr>
-      </w:pPr>
-    </w:p>
-    <w:p>
-      <w:pPr>
-        <w:rPr>
-          <w:i/>
-          <w:iCs/>
-          <w:color w:val="ED7D31" w:themeColor="accent2"/>
-        </w:rPr>
-      </w:pPr>
-      <w:r>
-        <w:rPr>
-          <w:i/>
-          <w:iCs/>
-          <w:color w:val="ED7D31" w:themeColor="accent2"/>
-        </w:rPr>
-        <w:t>\</w:t>
-      </w:r>
-      <w:proofErr w:type="spellStart"/>
-      <w:proofErr w:type="gramStart"/>
-      <w:r>
-        <w:rPr>
-          <w:i/>
-          <w:iCs/>
-          <w:color w:val="ED7D31" w:themeColor="accent2"/>
-        </w:rPr>
-        <w:t>bibitem</w:t>
-      </w:r>
-      <w:proofErr w:type="spellEnd"/>
-      <w:proofErr w:type="gramEnd"/>
-      <w:r>
-        <w:rPr>
-          <w:i/>
-          <w:iCs/>
-          <w:color w:val="ED7D31" w:themeColor="accent2"/>
-        </w:rPr>
         <w:t>{b</w:t>
       </w:r>
       <w:r>
@@ -5386,7 +5843,7 @@
           <w:iCs/>
           <w:color w:val="ED7D31" w:themeColor="accent2"/>
         </w:rPr>
-        <w:t>1</w:t>
+        <w:t>4</w:t>
       </w:r>
       <w:r>
         <w:rPr>
@@ -5402,242 +5859,44 @@
           <w:iCs/>
           <w:color w:val="ED7D31" w:themeColor="accent2"/>
         </w:rPr>
-        <w:t>A</w:t>
-      </w:r>
-      <w:r>
-        <w:rPr>
-          <w:i/>
-          <w:iCs/>
-          <w:color w:val="ED7D31" w:themeColor="accent2"/>
-        </w:rPr>
-        <w:t>.</w:t>
-      </w:r>
-      <w:r>
-        <w:rPr>
-          <w:i/>
-          <w:iCs/>
-          <w:color w:val="ED7D31" w:themeColor="accent2"/>
-        </w:rPr>
-        <w:t xml:space="preserve"> Cutler, D. R</w:t>
-      </w:r>
-      <w:r>
-        <w:rPr>
-          <w:i/>
-          <w:iCs/>
-          <w:color w:val="ED7D31" w:themeColor="accent2"/>
-        </w:rPr>
-        <w:t>.</w:t>
-      </w:r>
-      <w:r>
-        <w:rPr>
-          <w:i/>
-          <w:iCs/>
-          <w:color w:val="ED7D31" w:themeColor="accent2"/>
-        </w:rPr>
-        <w:t xml:space="preserve"> Cutler and J</w:t>
-      </w:r>
-      <w:r>
-        <w:rPr>
-          <w:i/>
-          <w:iCs/>
-          <w:color w:val="ED7D31" w:themeColor="accent2"/>
-        </w:rPr>
-        <w:t>.</w:t>
-      </w:r>
-      <w:r>
-        <w:rPr>
-          <w:i/>
-          <w:iCs/>
-          <w:color w:val="ED7D31" w:themeColor="accent2"/>
-        </w:rPr>
-        <w:t xml:space="preserve"> R. Stevens</w:t>
-      </w:r>
-      <w:r>
-        <w:rPr>
-          <w:i/>
-          <w:iCs/>
-          <w:color w:val="ED7D31" w:themeColor="accent2"/>
-        </w:rPr>
-        <w:t>, “</w:t>
-      </w:r>
-      <w:r>
-        <w:rPr>
-          <w:i/>
-          <w:iCs/>
-          <w:color w:val="ED7D31" w:themeColor="accent2"/>
-        </w:rPr>
-        <w:t>Random Forests</w:t>
-      </w:r>
-      <w:r>
-        <w:rPr>
-          <w:i/>
-          <w:iCs/>
-          <w:color w:val="ED7D31" w:themeColor="accent2"/>
-        </w:rPr>
-        <w:t xml:space="preserve">,” </w:t>
-      </w:r>
-      <w:r>
-        <w:rPr>
-          <w:i/>
-          <w:iCs/>
-          <w:color w:val="ED7D31" w:themeColor="accent2"/>
-        </w:rPr>
-        <w:t>Ensemble Machine Learning: Methods and Applications</w:t>
-      </w:r>
-      <w:r>
-        <w:rPr>
-          <w:i/>
-          <w:iCs/>
-          <w:color w:val="ED7D31" w:themeColor="accent2"/>
-        </w:rPr>
-        <w:t xml:space="preserve">, </w:t>
-      </w:r>
-      <w:r>
-        <w:rPr>
-          <w:i/>
-          <w:iCs/>
-          <w:color w:val="ED7D31" w:themeColor="accent2"/>
-        </w:rPr>
-        <w:t>pp.</w:t>
-      </w:r>
-      <w:r>
-        <w:rPr>
-          <w:i/>
-          <w:iCs/>
-          <w:color w:val="ED7D31" w:themeColor="accent2"/>
-        </w:rPr>
-        <w:t xml:space="preserve"> </w:t>
-      </w:r>
-      <w:r>
-        <w:rPr>
-          <w:i/>
-          <w:iCs/>
-          <w:color w:val="ED7D31" w:themeColor="accent2"/>
-        </w:rPr>
-        <w:t>157-176</w:t>
-      </w:r>
-      <w:r>
-        <w:rPr>
-          <w:i/>
-          <w:iCs/>
-          <w:color w:val="ED7D31" w:themeColor="accent2"/>
-        </w:rPr>
-        <w:t xml:space="preserve">, </w:t>
-      </w:r>
-      <w:r>
-        <w:rPr>
-          <w:i/>
-          <w:iCs/>
-          <w:color w:val="ED7D31" w:themeColor="accent2"/>
-        </w:rPr>
-        <w:t>January 2011</w:t>
-      </w:r>
-      <w:r>
-        <w:rPr>
-          <w:i/>
-          <w:iCs/>
-          <w:color w:val="ED7D31" w:themeColor="accent2"/>
-        </w:rPr>
-        <w:t xml:space="preserve"> </w:t>
-      </w:r>
-    </w:p>
-    <w:p>
-      <w:pPr>
-        <w:rPr>
-          <w:i/>
-          <w:iCs/>
-          <w:color w:val="ED7D31" w:themeColor="accent2"/>
-        </w:rPr>
-      </w:pPr>
-    </w:p>
-    <w:p>
-      <w:pPr>
-        <w:rPr>
-          <w:i/>
-          <w:iCs/>
-          <w:color w:val="ED7D31" w:themeColor="accent2"/>
-        </w:rPr>
-      </w:pPr>
-      <w:r>
-        <w:rPr>
-          <w:i/>
-          <w:iCs/>
-          <w:color w:val="ED7D31" w:themeColor="accent2"/>
-        </w:rPr>
-        <w:t>\</w:t>
-      </w:r>
-      <w:proofErr w:type="spellStart"/>
-      <w:proofErr w:type="gramStart"/>
-      <w:r>
-        <w:rPr>
-          <w:i/>
-          <w:iCs/>
-          <w:color w:val="ED7D31" w:themeColor="accent2"/>
-        </w:rPr>
-        <w:t>bibitem</w:t>
-      </w:r>
-      <w:proofErr w:type="spellEnd"/>
-      <w:proofErr w:type="gramEnd"/>
-      <w:r>
-        <w:rPr>
-          <w:i/>
-          <w:iCs/>
-          <w:color w:val="ED7D31" w:themeColor="accent2"/>
-        </w:rPr>
-        <w:t>{b</w:t>
-      </w:r>
-      <w:r>
-        <w:rPr>
-          <w:i/>
-          <w:iCs/>
-          <w:color w:val="ED7D31" w:themeColor="accent2"/>
-        </w:rPr>
-        <w:t>2</w:t>
-      </w:r>
-      <w:r>
-        <w:rPr>
-          <w:i/>
-          <w:iCs/>
-          <w:color w:val="ED7D31" w:themeColor="accent2"/>
-        </w:rPr>
-        <w:t xml:space="preserve">} </w:t>
-      </w:r>
-      <w:r>
-        <w:rPr>
-          <w:i/>
-          <w:iCs/>
-          <w:color w:val="ED7D31" w:themeColor="accent2"/>
-        </w:rPr>
-        <w:t xml:space="preserve">F. </w:t>
-      </w:r>
-      <w:proofErr w:type="spellStart"/>
-      <w:r>
-        <w:rPr>
-          <w:i/>
-          <w:iCs/>
-          <w:color w:val="ED7D31" w:themeColor="accent2"/>
-        </w:rPr>
-        <w:t>Alenezi</w:t>
-      </w:r>
-      <w:proofErr w:type="spellEnd"/>
-      <w:r>
-        <w:rPr>
-          <w:i/>
-          <w:iCs/>
-          <w:color w:val="ED7D31" w:themeColor="accent2"/>
-        </w:rPr>
-        <w:t xml:space="preserve">, and C. P. </w:t>
-      </w:r>
-      <w:proofErr w:type="spellStart"/>
-      <w:r>
-        <w:rPr>
-          <w:i/>
-          <w:iCs/>
-          <w:color w:val="ED7D31" w:themeColor="accent2"/>
-        </w:rPr>
-        <w:t>Tsokos</w:t>
-      </w:r>
-      <w:proofErr w:type="spellEnd"/>
+        <w:t xml:space="preserve">I. U. </w:t>
+      </w:r>
+      <w:proofErr w:type="spellStart"/>
+      <w:r>
+        <w:rPr>
+          <w:i/>
+          <w:iCs/>
+          <w:color w:val="ED7D31" w:themeColor="accent2"/>
+        </w:rPr>
+        <w:t>Akgun</w:t>
+      </w:r>
+      <w:proofErr w:type="spellEnd"/>
+      <w:r>
+        <w:rPr>
+          <w:i/>
+          <w:iCs/>
+          <w:color w:val="ED7D31" w:themeColor="accent2"/>
+        </w:rPr>
+        <w:t>, A. S. Aydin and E. Zadok, “</w:t>
+      </w:r>
+      <w:proofErr w:type="spellStart"/>
+      <w:r>
+        <w:rPr>
+          <w:i/>
+          <w:iCs/>
+          <w:color w:val="ED7D31" w:themeColor="accent2"/>
+        </w:rPr>
+        <w:t>KMLib</w:t>
+      </w:r>
+      <w:proofErr w:type="spellEnd"/>
+      <w:r>
+        <w:rPr>
+          <w:i/>
+          <w:iCs/>
+          <w:color w:val="ED7D31" w:themeColor="accent2"/>
+        </w:rPr>
+        <w:t>: Towards Machine Learning For Operating Systems</w:t>
+      </w:r>
       <w:r>
         <w:rPr>
           <w:i/>
@@ -5652,239 +5911,25 @@
           <w:iCs/>
           <w:color w:val="ED7D31" w:themeColor="accent2"/>
         </w:rPr>
-        <w:t xml:space="preserve"> “</w:t>
-      </w:r>
-      <w:r>
-        <w:rPr>
-          <w:i/>
-          <w:iCs/>
-          <w:color w:val="ED7D31" w:themeColor="accent2"/>
-        </w:rPr>
-        <w:t>Machine Learning Approach to Predict Computer Operating Systems Vulnerabilities</w:t>
-      </w:r>
-      <w:r>
-        <w:rPr>
-          <w:i/>
-          <w:iCs/>
-          <w:color w:val="ED7D31" w:themeColor="accent2"/>
-        </w:rPr>
-        <w:t xml:space="preserve">,” </w:t>
-      </w:r>
-      <w:r>
-        <w:rPr>
-          <w:i/>
-          <w:iCs/>
-          <w:color w:val="ED7D31" w:themeColor="accent2"/>
-        </w:rPr>
-        <w:t xml:space="preserve">2020 3rd International Conference on Computer Applications </w:t>
-      </w:r>
-      <w:r>
-        <w:rPr>
-          <w:i/>
-          <w:iCs/>
-          <w:color w:val="ED7D31" w:themeColor="accent2"/>
-        </w:rPr>
-        <w:t>and</w:t>
-      </w:r>
-      <w:r>
-        <w:rPr>
-          <w:i/>
-          <w:iCs/>
-          <w:color w:val="ED7D31" w:themeColor="accent2"/>
-        </w:rPr>
-        <w:t xml:space="preserve"> Information Security (ICCAIS)</w:t>
-      </w:r>
-      <w:r>
-        <w:rPr>
-          <w:i/>
-          <w:iCs/>
-          <w:color w:val="ED7D31" w:themeColor="accent2"/>
-        </w:rPr>
-        <w:t xml:space="preserve">, pp. </w:t>
-      </w:r>
-      <w:r>
-        <w:rPr>
-          <w:i/>
-          <w:iCs/>
-          <w:color w:val="ED7D31" w:themeColor="accent2"/>
-        </w:rPr>
-        <w:t xml:space="preserve">1 </w:t>
-      </w:r>
-      <w:r>
-        <w:rPr>
-          <w:i/>
-          <w:iCs/>
-          <w:color w:val="ED7D31" w:themeColor="accent2"/>
-        </w:rPr>
-        <w:t>–</w:t>
-      </w:r>
-      <w:r>
-        <w:rPr>
-          <w:i/>
-          <w:iCs/>
-          <w:color w:val="ED7D31" w:themeColor="accent2"/>
-        </w:rPr>
-        <w:t xml:space="preserve"> 6</w:t>
-      </w:r>
-      <w:r>
-        <w:rPr>
-          <w:i/>
-          <w:iCs/>
-          <w:color w:val="ED7D31" w:themeColor="accent2"/>
-        </w:rPr>
-        <w:t xml:space="preserve">, </w:t>
-      </w:r>
-      <w:r>
-        <w:rPr>
-          <w:i/>
-          <w:iCs/>
-          <w:color w:val="ED7D31" w:themeColor="accent2"/>
-        </w:rPr>
-        <w:t>March 2020</w:t>
-      </w:r>
-    </w:p>
-    <w:p>
-      <w:pPr>
-        <w:rPr>
-          <w:i/>
-          <w:iCs/>
-          <w:color w:val="ED7D31" w:themeColor="accent2"/>
-        </w:rPr>
-      </w:pPr>
-    </w:p>
-    <w:p>
-      <w:pPr>
-        <w:rPr>
-          <w:i/>
-          <w:iCs/>
-          <w:color w:val="ED7D31" w:themeColor="accent2"/>
-        </w:rPr>
-      </w:pPr>
-      <w:r>
-        <w:rPr>
-          <w:i/>
-          <w:iCs/>
-          <w:color w:val="ED7D31" w:themeColor="accent2"/>
-        </w:rPr>
-        <w:t>\</w:t>
-      </w:r>
-      <w:proofErr w:type="spellStart"/>
-      <w:proofErr w:type="gramStart"/>
-      <w:r>
-        <w:rPr>
-          <w:i/>
-          <w:iCs/>
-          <w:color w:val="ED7D31" w:themeColor="accent2"/>
-        </w:rPr>
-        <w:t>bibitem</w:t>
-      </w:r>
-      <w:proofErr w:type="spellEnd"/>
-      <w:proofErr w:type="gramEnd"/>
-      <w:r>
-        <w:rPr>
-          <w:i/>
-          <w:iCs/>
-          <w:color w:val="ED7D31" w:themeColor="accent2"/>
-        </w:rPr>
-        <w:t>{b</w:t>
-      </w:r>
-      <w:r>
-        <w:rPr>
-          <w:i/>
-          <w:iCs/>
-          <w:color w:val="ED7D31" w:themeColor="accent2"/>
-        </w:rPr>
-        <w:t>3</w:t>
-      </w:r>
-      <w:r>
-        <w:rPr>
-          <w:i/>
-          <w:iCs/>
-          <w:color w:val="ED7D31" w:themeColor="accent2"/>
-        </w:rPr>
-        <w:t xml:space="preserve">} </w:t>
-      </w:r>
-      <w:r>
-        <w:rPr>
-          <w:i/>
-          <w:iCs/>
-          <w:color w:val="ED7D31" w:themeColor="accent2"/>
-        </w:rPr>
-        <w:t>G</w:t>
-      </w:r>
-      <w:r>
-        <w:rPr>
-          <w:i/>
-          <w:iCs/>
-          <w:color w:val="ED7D31" w:themeColor="accent2"/>
-        </w:rPr>
-        <w:t>.</w:t>
-      </w:r>
-      <w:r>
-        <w:rPr>
-          <w:i/>
-          <w:iCs/>
-          <w:color w:val="ED7D31" w:themeColor="accent2"/>
-        </w:rPr>
-        <w:t xml:space="preserve"> A. F. </w:t>
-      </w:r>
-      <w:proofErr w:type="spellStart"/>
-      <w:r>
-        <w:rPr>
-          <w:i/>
-          <w:iCs/>
-          <w:color w:val="ED7D31" w:themeColor="accent2"/>
-        </w:rPr>
-        <w:t>Seber</w:t>
-      </w:r>
-      <w:proofErr w:type="spellEnd"/>
-      <w:r>
-        <w:rPr>
-          <w:i/>
-          <w:iCs/>
-          <w:color w:val="ED7D31" w:themeColor="accent2"/>
-        </w:rPr>
-        <w:t xml:space="preserve"> and Alan J. Lee</w:t>
-      </w:r>
-      <w:r>
-        <w:rPr>
-          <w:i/>
-          <w:iCs/>
-          <w:color w:val="ED7D31" w:themeColor="accent2"/>
-        </w:rPr>
-        <w:t xml:space="preserve">, </w:t>
-      </w:r>
-      <w:r>
-        <w:rPr>
-          <w:i/>
-          <w:iCs/>
-          <w:color w:val="ED7D31" w:themeColor="accent2"/>
-        </w:rPr>
-        <w:t>"Linear Regression Analysis"</w:t>
-      </w:r>
-      <w:r>
-        <w:rPr>
-          <w:i/>
-          <w:iCs/>
-          <w:color w:val="ED7D31" w:themeColor="accent2"/>
-        </w:rPr>
-        <w:t xml:space="preserve">, </w:t>
-      </w:r>
-      <w:r>
-        <w:rPr>
-          <w:i/>
-          <w:iCs/>
-          <w:color w:val="ED7D31" w:themeColor="accent2"/>
-        </w:rPr>
-        <w:t>Wiley</w:t>
-      </w:r>
-      <w:r>
-        <w:rPr>
-          <w:i/>
-          <w:iCs/>
-          <w:color w:val="ED7D31" w:themeColor="accent2"/>
-        </w:rPr>
-        <w:t xml:space="preserve">, </w:t>
+        <w:t xml:space="preserve">” On-device Intelligence Workshop </w:t>
+      </w:r>
+      <w:proofErr w:type="spellStart"/>
+      <w:r>
+        <w:rPr>
+          <w:i/>
+          <w:iCs/>
+          <w:color w:val="ED7D31" w:themeColor="accent2"/>
+        </w:rPr>
+        <w:t>MLSys</w:t>
+      </w:r>
+      <w:proofErr w:type="spellEnd"/>
+      <w:r>
+        <w:rPr>
+          <w:i/>
+          <w:iCs/>
+          <w:color w:val="ED7D31" w:themeColor="accent2"/>
+        </w:rPr>
+        <w:t xml:space="preserve"> 2020, </w:t>
       </w:r>
       <w:proofErr w:type="spellStart"/>
       <w:r>
@@ -5902,215 +5947,32 @@
           <w:iCs/>
           <w:color w:val="ED7D31" w:themeColor="accent2"/>
         </w:rPr>
-        <w:t xml:space="preserve"> 2003 </w:t>
-      </w:r>
-    </w:p>
-    <w:p>
-      <w:pPr>
-        <w:rPr>
-          <w:i/>
-          <w:iCs/>
-          <w:color w:val="ED7D31" w:themeColor="accent2"/>
-        </w:rPr>
-      </w:pPr>
-    </w:p>
-    <w:p>
-      <w:pPr>
-        <w:rPr>
-          <w:i/>
-          <w:iCs/>
-          <w:color w:val="ED7D31" w:themeColor="accent2"/>
-        </w:rPr>
-      </w:pPr>
-      <w:r>
-        <w:rPr>
-          <w:i/>
-          <w:iCs/>
-          <w:color w:val="ED7D31" w:themeColor="accent2"/>
-        </w:rPr>
-        <w:t>\</w:t>
-      </w:r>
-      <w:proofErr w:type="spellStart"/>
-      <w:proofErr w:type="gramStart"/>
-      <w:r>
-        <w:rPr>
-          <w:i/>
-          <w:iCs/>
-          <w:color w:val="ED7D31" w:themeColor="accent2"/>
-        </w:rPr>
-        <w:t>bibitem</w:t>
-      </w:r>
-      <w:proofErr w:type="spellEnd"/>
-      <w:proofErr w:type="gramEnd"/>
-      <w:r>
-        <w:rPr>
-          <w:i/>
-          <w:iCs/>
-          <w:color w:val="ED7D31" w:themeColor="accent2"/>
-        </w:rPr>
-        <w:t>{b</w:t>
-      </w:r>
-      <w:r>
-        <w:rPr>
-          <w:i/>
-          <w:iCs/>
-          <w:color w:val="ED7D31" w:themeColor="accent2"/>
-        </w:rPr>
-        <w:t>4</w:t>
-      </w:r>
-      <w:r>
-        <w:rPr>
-          <w:i/>
-          <w:iCs/>
-          <w:color w:val="ED7D31" w:themeColor="accent2"/>
-        </w:rPr>
-        <w:t xml:space="preserve">} </w:t>
-      </w:r>
-      <w:r>
-        <w:rPr>
-          <w:i/>
-          <w:iCs/>
-          <w:color w:val="ED7D31" w:themeColor="accent2"/>
-        </w:rPr>
-        <w:t xml:space="preserve">I. U. </w:t>
-      </w:r>
-      <w:proofErr w:type="spellStart"/>
-      <w:r>
-        <w:rPr>
-          <w:i/>
-          <w:iCs/>
-          <w:color w:val="ED7D31" w:themeColor="accent2"/>
-        </w:rPr>
-        <w:t>Akgun</w:t>
-      </w:r>
-      <w:proofErr w:type="spellEnd"/>
-      <w:r>
-        <w:rPr>
-          <w:i/>
-          <w:iCs/>
-          <w:color w:val="ED7D31" w:themeColor="accent2"/>
-        </w:rPr>
-        <w:t>, A. S. Aydin and E. Zadok,</w:t>
-      </w:r>
-      <w:r>
-        <w:rPr>
-          <w:i/>
-          <w:iCs/>
-          <w:color w:val="ED7D31" w:themeColor="accent2"/>
-        </w:rPr>
-        <w:t xml:space="preserve"> “</w:t>
-      </w:r>
-      <w:proofErr w:type="spellStart"/>
-      <w:r>
-        <w:rPr>
-          <w:i/>
-          <w:iCs/>
-          <w:color w:val="ED7D31" w:themeColor="accent2"/>
-        </w:rPr>
-        <w:t>KMLib</w:t>
-      </w:r>
-      <w:proofErr w:type="spellEnd"/>
-      <w:r>
-        <w:rPr>
-          <w:i/>
-          <w:iCs/>
-          <w:color w:val="ED7D31" w:themeColor="accent2"/>
-        </w:rPr>
-        <w:t>: Towards Machine Learning For Operating Systems</w:t>
-      </w:r>
-      <w:r>
-        <w:rPr>
-          <w:i/>
-          <w:iCs/>
-          <w:color w:val="ED7D31" w:themeColor="accent2"/>
-        </w:rPr>
-        <w:t>,</w:t>
-      </w:r>
-      <w:r>
-        <w:rPr>
-          <w:i/>
-          <w:iCs/>
-          <w:color w:val="ED7D31" w:themeColor="accent2"/>
-        </w:rPr>
-        <w:t xml:space="preserve">” </w:t>
-      </w:r>
-      <w:r>
-        <w:rPr>
-          <w:i/>
-          <w:iCs/>
-          <w:color w:val="ED7D31" w:themeColor="accent2"/>
-        </w:rPr>
-        <w:t xml:space="preserve">On-device Intelligence Workshop </w:t>
-      </w:r>
-      <w:proofErr w:type="spellStart"/>
-      <w:r>
-        <w:rPr>
-          <w:i/>
-          <w:iCs/>
-          <w:color w:val="ED7D31" w:themeColor="accent2"/>
-        </w:rPr>
-        <w:t>MLSys</w:t>
-      </w:r>
-      <w:proofErr w:type="spellEnd"/>
-      <w:r>
-        <w:rPr>
-          <w:i/>
-          <w:iCs/>
-          <w:color w:val="ED7D31" w:themeColor="accent2"/>
-        </w:rPr>
         <w:t xml:space="preserve"> 2020</w:t>
       </w:r>
-      <w:r>
-        <w:rPr>
-          <w:i/>
-          <w:iCs/>
-          <w:color w:val="ED7D31" w:themeColor="accent2"/>
-        </w:rPr>
-        <w:t xml:space="preserve">, </w:t>
-      </w:r>
-      <w:proofErr w:type="spellStart"/>
-      <w:r>
-        <w:rPr>
-          <w:i/>
-          <w:iCs/>
-          <w:color w:val="ED7D31" w:themeColor="accent2"/>
-        </w:rPr>
-        <w:t>Febr</w:t>
-      </w:r>
-      <w:proofErr w:type="spellEnd"/>
-      <w:r>
-        <w:rPr>
-          <w:i/>
-          <w:iCs/>
-          <w:color w:val="ED7D31" w:themeColor="accent2"/>
-        </w:rPr>
-        <w:t xml:space="preserve"> 2020</w:t>
-      </w:r>
-    </w:p>
-    <w:p>
-      <w:pPr>
-        <w:rPr>
-          <w:i/>
-          <w:iCs/>
-          <w:color w:val="ED7D31" w:themeColor="accent2"/>
-        </w:rPr>
-      </w:pPr>
-    </w:p>
-    <w:p>
-      <w:pPr>
-        <w:rPr>
-          <w:i/>
-          <w:iCs/>
-          <w:color w:val="ED7D31" w:themeColor="accent2"/>
-        </w:rPr>
-      </w:pPr>
-      <w:r>
-        <w:rPr>
-          <w:i/>
-          <w:iCs/>
-          <w:color w:val="ED7D31" w:themeColor="accent2"/>
-        </w:rPr>
-        <w:lastRenderedPageBreak/>
+    </w:p>
+    <w:p>
+      <w:pPr>
+        <w:rPr>
+          <w:i/>
+          <w:iCs/>
+          <w:color w:val="ED7D31" w:themeColor="accent2"/>
+        </w:rPr>
+      </w:pPr>
+    </w:p>
+    <w:p>
+      <w:pPr>
+        <w:rPr>
+          <w:i/>
+          <w:iCs/>
+          <w:color w:val="ED7D31" w:themeColor="accent2"/>
+        </w:rPr>
+      </w:pPr>
+      <w:r>
+        <w:rPr>
+          <w:i/>
+          <w:iCs/>
+          <w:color w:val="ED7D31" w:themeColor="accent2"/>
+        </w:rPr>
         <w:t>\</w:t>
       </w:r>
       <w:proofErr w:type="spellStart"/>

</xml_diff>